<commit_message>
Laboratorio 7 – Entrega final
</commit_message>
<xml_diff>
--- a/Docs/Observaciones-Lab 7.docx
+++ b/Docs/Observaciones-Lab 7.docx
@@ -4,7 +4,7 @@
   <w:body>
     <w:p>
       <w:pPr>
-        <w:pStyle w:val="Title"/>
+        <w:pStyle w:val="Ttulo"/>
         <w:jc w:val="center"/>
         <w:rPr>
           <w:b/>
@@ -25,69 +25,33 @@
     </w:p>
     <w:p>
       <w:pPr>
-        <w:spacing w:after="0"/>
-        <w:jc w:val="right"/>
-        <w:rPr>
-          <w:noProof w:val="0"/>
-          <w:lang w:val="es-CO"/>
-        </w:rPr>
-      </w:pPr>
-      <w:r>
-        <w:rPr>
-          <w:noProof w:val="0"/>
-          <w:lang w:val="es-CO"/>
-        </w:rPr>
-        <w:t xml:space="preserve">Estudiante </w:t>
-      </w:r>
-      <w:r>
-        <w:rPr>
-          <w:noProof w:val="0"/>
-          <w:lang w:val="es-CO"/>
-        </w:rPr>
-        <w:t xml:space="preserve">1 Cod </w:t>
-      </w:r>
-      <w:proofErr w:type="spellStart"/>
-      <w:r>
-        <w:rPr>
-          <w:noProof w:val="0"/>
-          <w:lang w:val="es-CO"/>
-        </w:rPr>
-        <w:t>XXXX</w:t>
-      </w:r>
-      <w:proofErr w:type="spellEnd"/>
+        <w:spacing w:line="257" w:lineRule="auto"/>
+        <w:jc w:val="both"/>
+      </w:pPr>
+      <w:r>
+        <w:rPr>
+          <w:rFonts w:ascii="Calibri" w:eastAsia="Calibri" w:hAnsi="Calibri" w:cs="Calibri"/>
+          <w:lang w:val="es-419"/>
+        </w:rPr>
+        <w:t>Felipe Garzón 202021161</w:t>
+      </w:r>
     </w:p>
     <w:p>
       <w:pPr>
-        <w:spacing w:after="0"/>
-        <w:jc w:val="right"/>
-        <w:rPr>
-          <w:noProof w:val="0"/>
-          <w:lang w:val="es-CO"/>
-        </w:rPr>
-      </w:pPr>
-      <w:r>
-        <w:rPr>
-          <w:noProof w:val="0"/>
-          <w:lang w:val="es-CO"/>
-        </w:rPr>
-        <w:t xml:space="preserve">Estudiante </w:t>
-      </w:r>
-      <w:r>
-        <w:rPr>
-          <w:noProof w:val="0"/>
-          <w:lang w:val="es-CO"/>
-        </w:rPr>
-        <w:t xml:space="preserve">2 Cod </w:t>
-      </w:r>
-      <w:proofErr w:type="spellStart"/>
-      <w:r>
-        <w:rPr>
-          <w:noProof w:val="0"/>
-          <w:lang w:val="es-CO"/>
-        </w:rPr>
-        <w:t>XXXX</w:t>
-      </w:r>
-      <w:proofErr w:type="spellEnd"/>
+        <w:spacing w:line="257" w:lineRule="auto"/>
+        <w:jc w:val="both"/>
+        <w:rPr>
+          <w:rFonts w:ascii="Calibri" w:eastAsia="Calibri" w:hAnsi="Calibri" w:cs="Calibri"/>
+          <w:lang w:val="es-419"/>
+        </w:rPr>
+      </w:pPr>
+      <w:r>
+        <w:rPr>
+          <w:rFonts w:ascii="Calibri" w:eastAsia="Calibri" w:hAnsi="Calibri" w:cs="Calibri"/>
+          <w:lang w:val="es-419"/>
+        </w:rPr>
+        <w:t>Pablo Ortega 202021700</w:t>
+      </w:r>
     </w:p>
     <w:p>
       <w:pPr>
@@ -111,7 +75,7 @@
     </w:p>
     <w:tbl>
       <w:tblPr>
-        <w:tblStyle w:val="GridTable2"/>
+        <w:tblStyle w:val="Tabladecuadrcula2"/>
         <w:tblW w:w="3694" w:type="pct"/>
         <w:jc w:val="center"/>
         <w:tblLook w:val="04A0" w:firstRow="1" w:lastRow="0" w:firstColumn="1" w:lastColumn="0" w:noHBand="0" w:noVBand="1"/>
@@ -238,12 +202,32 @@
             <w:pPr>
               <w:jc w:val="both"/>
               <w:cnfStyle w:val="000000100000" w:firstRow="0" w:lastRow="0" w:firstColumn="0" w:lastColumn="0" w:oddVBand="0" w:evenVBand="0" w:oddHBand="1" w:evenHBand="0" w:firstRowFirstColumn="0" w:firstRowLastColumn="0" w:lastRowFirstColumn="0" w:lastRowLastColumn="0"/>
+            </w:pPr>
+            <w:r>
+              <w:rPr>
+                <w:rFonts w:ascii="Calibri" w:eastAsia="Calibri" w:hAnsi="Calibri" w:cs="Calibri"/>
+                <w:color w:val="000000" w:themeColor="text1"/>
+              </w:rPr>
+              <w:t>Intel(R) Core (TM) i5-8265 CPU @</w:t>
+            </w:r>
+          </w:p>
+          <w:p>
+            <w:pPr>
+              <w:jc w:val="center"/>
+              <w:cnfStyle w:val="000000100000" w:firstRow="0" w:lastRow="0" w:firstColumn="0" w:lastColumn="0" w:oddVBand="0" w:evenVBand="0" w:oddHBand="1" w:evenHBand="0" w:firstRowFirstColumn="0" w:firstRowLastColumn="0" w:lastRowFirstColumn="0" w:lastRowLastColumn="0"/>
               <w:rPr>
                 <w:rFonts w:ascii="Dax-Regular" w:hAnsi="Dax-Regular"/>
                 <w:noProof w:val="0"/>
                 <w:lang w:val="es-CO"/>
               </w:rPr>
             </w:pPr>
+            <w:r>
+              <w:rPr>
+                <w:rFonts w:ascii="Calibri" w:eastAsia="Calibri" w:hAnsi="Calibri" w:cs="Calibri"/>
+                <w:color w:val="000000" w:themeColor="text1"/>
+              </w:rPr>
+              <w:t>1.60 GHz 1.80GHz</w:t>
+            </w:r>
           </w:p>
         </w:tc>
         <w:tc>
@@ -252,14 +236,21 @@
           </w:tcPr>
           <w:p>
             <w:pPr>
-              <w:jc w:val="both"/>
+              <w:jc w:val="center"/>
               <w:cnfStyle w:val="000000100000" w:firstRow="0" w:lastRow="0" w:firstColumn="0" w:lastColumn="0" w:oddVBand="0" w:evenVBand="0" w:oddHBand="1" w:evenHBand="0" w:firstRowFirstColumn="0" w:firstRowLastColumn="0" w:lastRowFirstColumn="0" w:lastRowLastColumn="0"/>
               <w:rPr>
                 <w:rFonts w:ascii="Dax-Regular" w:hAnsi="Dax-Regular"/>
                 <w:noProof w:val="0"/>
-                <w:lang w:val="es-CO"/>
               </w:rPr>
             </w:pPr>
+            <w:r>
+              <w:rPr>
+                <w:rFonts w:ascii="Helvetica Neue" w:eastAsia="Helvetica Neue" w:hAnsi="Helvetica Neue" w:cs="Helvetica Neue"/>
+                <w:sz w:val="16"/>
+                <w:szCs w:val="16"/>
+              </w:rPr>
+              <w:t>1,6 GHz Dual-Core Intel Core i5</w:t>
+            </w:r>
           </w:p>
         </w:tc>
       </w:tr>
@@ -297,7 +288,7 @@
           </w:tcPr>
           <w:p>
             <w:pPr>
-              <w:jc w:val="both"/>
+              <w:jc w:val="center"/>
               <w:cnfStyle w:val="000000000000" w:firstRow="0" w:lastRow="0" w:firstColumn="0" w:lastColumn="0" w:oddVBand="0" w:evenVBand="0" w:oddHBand="0" w:evenHBand="0" w:firstRowFirstColumn="0" w:firstRowLastColumn="0" w:lastRowFirstColumn="0" w:lastRowLastColumn="0"/>
               <w:rPr>
                 <w:rFonts w:ascii="Dax-Regular" w:hAnsi="Dax-Regular"/>
@@ -305,6 +296,13 @@
                 <w:lang w:val="es-CO"/>
               </w:rPr>
             </w:pPr>
+            <w:r>
+              <w:rPr>
+                <w:rFonts w:ascii="Calibri" w:eastAsia="Calibri" w:hAnsi="Calibri" w:cs="Calibri"/>
+                <w:lang w:val="es-419"/>
+              </w:rPr>
+              <w:t>12.0 GB</w:t>
+            </w:r>
           </w:p>
         </w:tc>
         <w:tc>
@@ -321,6 +319,13 @@
                 <w:lang w:val="es-CO"/>
               </w:rPr>
             </w:pPr>
+            <w:r>
+              <w:rPr>
+                <w:rFonts w:ascii="Calibri" w:eastAsia="Calibri" w:hAnsi="Calibri" w:cs="Calibri"/>
+                <w:lang w:val="es-419"/>
+              </w:rPr>
+              <w:t xml:space="preserve"> 8.0GB</w:t>
+            </w:r>
           </w:p>
         </w:tc>
       </w:tr>
@@ -367,6 +372,14 @@
                 <w:lang w:val="es-CO"/>
               </w:rPr>
             </w:pPr>
+            <w:r>
+              <w:rPr>
+                <w:rFonts w:ascii="Calibri" w:eastAsia="Calibri" w:hAnsi="Calibri" w:cs="Calibri"/>
+                <w:color w:val="000000" w:themeColor="text1"/>
+                <w:lang w:val="es-419"/>
+              </w:rPr>
+              <w:t>Windows 10 Pro</w:t>
+            </w:r>
           </w:p>
         </w:tc>
         <w:tc>
@@ -384,13 +397,28 @@
                 <w:lang w:val="es-CO"/>
               </w:rPr>
             </w:pPr>
+            <w:r>
+              <w:rPr>
+                <w:rFonts w:ascii="Calibri" w:eastAsia="Calibri" w:hAnsi="Calibri" w:cs="Calibri"/>
+                <w:lang w:val="es-419"/>
+              </w:rPr>
+              <w:t xml:space="preserve"> </w:t>
+            </w:r>
+            <w:r>
+              <w:rPr>
+                <w:rFonts w:ascii="Calibri" w:eastAsia="Calibri" w:hAnsi="Calibri" w:cs="Calibri"/>
+                <w:color w:val="2C3E50"/>
+                <w:lang w:val="es-419"/>
+              </w:rPr>
+              <w:t>Mac 10.15.6</w:t>
+            </w:r>
           </w:p>
         </w:tc>
       </w:tr>
     </w:tbl>
     <w:p>
       <w:pPr>
-        <w:pStyle w:val="Caption"/>
+        <w:pStyle w:val="Descripcin"/>
         <w:jc w:val="center"/>
         <w:rPr>
           <w:lang w:val="es-CO"/>
@@ -444,7 +472,7 @@
     </w:p>
     <w:p>
       <w:pPr>
-        <w:pStyle w:val="Heading1"/>
+        <w:pStyle w:val="Ttulo1"/>
         <w:rPr>
           <w:b/>
           <w:bCs/>
@@ -464,7 +492,7 @@
     </w:p>
     <w:p>
       <w:pPr>
-        <w:pStyle w:val="Heading2"/>
+        <w:pStyle w:val="Ttulo2"/>
         <w:rPr>
           <w:b/>
           <w:bCs/>
@@ -750,7 +778,29 @@
                 <w:noProof w:val="0"/>
                 <w:color w:val="000000"/>
               </w:rPr>
-              <w:t xml:space="preserve"> [ms]</w:t>
+              <w:t xml:space="preserve"> [</w:t>
+            </w:r>
+            <w:proofErr w:type="spellStart"/>
+            <w:r>
+              <w:rPr>
+                <w:rFonts w:ascii="Calibri" w:eastAsia="Times New Roman" w:hAnsi="Calibri" w:cs="Calibri"/>
+                <w:b/>
+                <w:bCs/>
+                <w:noProof w:val="0"/>
+                <w:color w:val="000000"/>
+              </w:rPr>
+              <w:t>ms</w:t>
+            </w:r>
+            <w:proofErr w:type="spellEnd"/>
+            <w:r>
+              <w:rPr>
+                <w:rFonts w:ascii="Calibri" w:eastAsia="Times New Roman" w:hAnsi="Calibri" w:cs="Calibri"/>
+                <w:b/>
+                <w:bCs/>
+                <w:noProof w:val="0"/>
+                <w:color w:val="000000"/>
+              </w:rPr>
+              <w:t>]</w:t>
             </w:r>
           </w:p>
         </w:tc>
@@ -814,6 +864,14 @@
                 <w:color w:val="000000"/>
               </w:rPr>
             </w:pPr>
+            <w:r>
+              <w:rPr>
+                <w:rFonts w:ascii="Calibri" w:eastAsia="Times New Roman" w:hAnsi="Calibri" w:cs="Calibri"/>
+                <w:noProof w:val="0"/>
+                <w:color w:val="000000"/>
+              </w:rPr>
+              <w:t>1403130.873</w:t>
+            </w:r>
           </w:p>
         </w:tc>
         <w:tc>
@@ -838,6 +896,14 @@
                 <w:color w:val="000000"/>
               </w:rPr>
             </w:pPr>
+            <w:r>
+              <w:rPr>
+                <w:rFonts w:ascii="Calibri" w:eastAsia="Times New Roman" w:hAnsi="Calibri" w:cs="Calibri"/>
+                <w:noProof w:val="0"/>
+                <w:color w:val="000000"/>
+              </w:rPr>
+              <w:t>25782.536</w:t>
+            </w:r>
           </w:p>
         </w:tc>
       </w:tr>
@@ -900,6 +966,14 @@
                 <w:color w:val="000000"/>
               </w:rPr>
             </w:pPr>
+            <w:r>
+              <w:rPr>
+                <w:rFonts w:ascii="Calibri" w:eastAsia="Times New Roman" w:hAnsi="Calibri" w:cs="Calibri"/>
+                <w:noProof w:val="0"/>
+                <w:color w:val="000000"/>
+              </w:rPr>
+              <w:t>1403130.873</w:t>
+            </w:r>
           </w:p>
         </w:tc>
         <w:tc>
@@ -924,6 +998,14 @@
                 <w:color w:val="000000"/>
               </w:rPr>
             </w:pPr>
+            <w:r>
+              <w:rPr>
+                <w:rFonts w:ascii="Calibri" w:eastAsia="Times New Roman" w:hAnsi="Calibri" w:cs="Calibri"/>
+                <w:noProof w:val="0"/>
+                <w:color w:val="000000"/>
+              </w:rPr>
+              <w:t>27519.940</w:t>
+            </w:r>
           </w:p>
         </w:tc>
       </w:tr>
@@ -986,6 +1068,14 @@
                 <w:color w:val="000000"/>
               </w:rPr>
             </w:pPr>
+            <w:r>
+              <w:rPr>
+                <w:rFonts w:ascii="Calibri" w:eastAsia="Times New Roman" w:hAnsi="Calibri" w:cs="Calibri"/>
+                <w:noProof w:val="0"/>
+                <w:color w:val="000000"/>
+              </w:rPr>
+              <w:t>1403130.819</w:t>
+            </w:r>
           </w:p>
         </w:tc>
         <w:tc>
@@ -1010,13 +1100,21 @@
                 <w:color w:val="000000"/>
               </w:rPr>
             </w:pPr>
+            <w:r>
+              <w:rPr>
+                <w:rFonts w:ascii="Calibri" w:eastAsia="Times New Roman" w:hAnsi="Calibri" w:cs="Calibri"/>
+                <w:noProof w:val="0"/>
+                <w:color w:val="000000"/>
+              </w:rPr>
+              <w:t>24093.443</w:t>
+            </w:r>
           </w:p>
         </w:tc>
       </w:tr>
     </w:tbl>
     <w:p>
       <w:pPr>
-        <w:pStyle w:val="Caption"/>
+        <w:pStyle w:val="Descripcin"/>
         <w:jc w:val="center"/>
         <w:rPr>
           <w:lang w:val="es-419"/>
@@ -1359,7 +1457,29 @@
                 <w:noProof w:val="0"/>
                 <w:color w:val="000000"/>
               </w:rPr>
-              <w:t xml:space="preserve"> [ms]</w:t>
+              <w:t xml:space="preserve"> [</w:t>
+            </w:r>
+            <w:proofErr w:type="spellStart"/>
+            <w:r>
+              <w:rPr>
+                <w:rFonts w:ascii="Calibri" w:eastAsia="Times New Roman" w:hAnsi="Calibri" w:cs="Calibri"/>
+                <w:b/>
+                <w:bCs/>
+                <w:noProof w:val="0"/>
+                <w:color w:val="000000"/>
+              </w:rPr>
+              <w:t>ms</w:t>
+            </w:r>
+            <w:proofErr w:type="spellEnd"/>
+            <w:r>
+              <w:rPr>
+                <w:rFonts w:ascii="Calibri" w:eastAsia="Times New Roman" w:hAnsi="Calibri" w:cs="Calibri"/>
+                <w:b/>
+                <w:bCs/>
+                <w:noProof w:val="0"/>
+                <w:color w:val="000000"/>
+              </w:rPr>
+              <w:t>]</w:t>
             </w:r>
           </w:p>
         </w:tc>
@@ -1423,6 +1543,14 @@
                 <w:color w:val="000000"/>
               </w:rPr>
             </w:pPr>
+            <w:r>
+              <w:rPr>
+                <w:rFonts w:ascii="Calibri" w:eastAsia="Times New Roman" w:hAnsi="Calibri" w:cs="Calibri"/>
+                <w:noProof w:val="0"/>
+                <w:color w:val="000000"/>
+              </w:rPr>
+              <w:t>1403143.326</w:t>
+            </w:r>
           </w:p>
         </w:tc>
         <w:tc>
@@ -1447,6 +1575,14 @@
                 <w:color w:val="000000"/>
               </w:rPr>
             </w:pPr>
+            <w:r>
+              <w:rPr>
+                <w:rFonts w:ascii="Calibri" w:eastAsia="Times New Roman" w:hAnsi="Calibri" w:cs="Calibri"/>
+                <w:noProof w:val="0"/>
+                <w:color w:val="000000"/>
+              </w:rPr>
+              <w:t>24288.766</w:t>
+            </w:r>
           </w:p>
         </w:tc>
       </w:tr>
@@ -1509,6 +1645,14 @@
                 <w:color w:val="000000"/>
               </w:rPr>
             </w:pPr>
+            <w:r>
+              <w:rPr>
+                <w:rFonts w:ascii="Calibri" w:eastAsia="Times New Roman" w:hAnsi="Calibri" w:cs="Calibri"/>
+                <w:noProof w:val="0"/>
+                <w:color w:val="000000"/>
+              </w:rPr>
+              <w:t>1403143.326</w:t>
+            </w:r>
           </w:p>
         </w:tc>
         <w:tc>
@@ -1533,6 +1677,14 @@
                 <w:color w:val="000000"/>
               </w:rPr>
             </w:pPr>
+            <w:r>
+              <w:rPr>
+                <w:rFonts w:ascii="Calibri" w:eastAsia="Times New Roman" w:hAnsi="Calibri" w:cs="Calibri"/>
+                <w:noProof w:val="0"/>
+                <w:color w:val="000000"/>
+              </w:rPr>
+              <w:t>24659.134</w:t>
+            </w:r>
           </w:p>
         </w:tc>
       </w:tr>
@@ -1595,6 +1747,14 @@
                 <w:color w:val="000000"/>
               </w:rPr>
             </w:pPr>
+            <w:r>
+              <w:rPr>
+                <w:rFonts w:ascii="Calibri" w:eastAsia="Times New Roman" w:hAnsi="Calibri" w:cs="Calibri"/>
+                <w:noProof w:val="0"/>
+                <w:color w:val="000000"/>
+              </w:rPr>
+              <w:t>1403143.326</w:t>
+            </w:r>
           </w:p>
         </w:tc>
         <w:tc>
@@ -1619,13 +1779,21 @@
                 <w:color w:val="000000"/>
               </w:rPr>
             </w:pPr>
+            <w:r>
+              <w:rPr>
+                <w:rFonts w:ascii="Calibri" w:eastAsia="Times New Roman" w:hAnsi="Calibri" w:cs="Calibri"/>
+                <w:noProof w:val="0"/>
+                <w:color w:val="000000"/>
+              </w:rPr>
+              <w:t>24745.641</w:t>
+            </w:r>
           </w:p>
         </w:tc>
       </w:tr>
     </w:tbl>
     <w:p>
       <w:pPr>
-        <w:pStyle w:val="Caption"/>
+        <w:pStyle w:val="Descripcin"/>
         <w:jc w:val="center"/>
         <w:rPr>
           <w:lang w:val="es-CO"/>
@@ -1702,7 +1870,7 @@
     </w:p>
     <w:p>
       <w:pPr>
-        <w:pStyle w:val="Heading2"/>
+        <w:pStyle w:val="Ttulo2"/>
         <w:rPr>
           <w:b/>
           <w:bCs/>
@@ -1775,7 +1943,7 @@
     </w:p>
     <w:p>
       <w:pPr>
-        <w:pStyle w:val="ListParagraph"/>
+        <w:pStyle w:val="Prrafodelista"/>
         <w:numPr>
           <w:ilvl w:val="0"/>
           <w:numId w:val="10"/>
@@ -1811,7 +1979,7 @@
     </w:p>
     <w:p>
       <w:pPr>
-        <w:pStyle w:val="Heading1"/>
+        <w:pStyle w:val="Ttulo1"/>
         <w:rPr>
           <w:b/>
           <w:bCs/>
@@ -1831,7 +1999,7 @@
     </w:p>
     <w:p>
       <w:pPr>
-        <w:pStyle w:val="Heading2"/>
+        <w:pStyle w:val="Ttulo2"/>
         <w:rPr>
           <w:b/>
           <w:bCs/>
@@ -2124,7 +2292,29 @@
                 <w:noProof w:val="0"/>
                 <w:color w:val="000000"/>
               </w:rPr>
-              <w:t xml:space="preserve"> [ms]</w:t>
+              <w:t xml:space="preserve"> [</w:t>
+            </w:r>
+            <w:proofErr w:type="spellStart"/>
+            <w:r>
+              <w:rPr>
+                <w:rFonts w:ascii="Calibri" w:eastAsia="Times New Roman" w:hAnsi="Calibri" w:cs="Calibri"/>
+                <w:b/>
+                <w:bCs/>
+                <w:noProof w:val="0"/>
+                <w:color w:val="000000"/>
+              </w:rPr>
+              <w:t>ms</w:t>
+            </w:r>
+            <w:proofErr w:type="spellEnd"/>
+            <w:r>
+              <w:rPr>
+                <w:rFonts w:ascii="Calibri" w:eastAsia="Times New Roman" w:hAnsi="Calibri" w:cs="Calibri"/>
+                <w:b/>
+                <w:bCs/>
+                <w:noProof w:val="0"/>
+                <w:color w:val="000000"/>
+              </w:rPr>
+              <w:t>]</w:t>
             </w:r>
           </w:p>
         </w:tc>
@@ -2188,6 +2378,14 @@
                 <w:color w:val="000000"/>
               </w:rPr>
             </w:pPr>
+            <w:r>
+              <w:rPr>
+                <w:rFonts w:ascii="Calibri" w:eastAsia="Times New Roman" w:hAnsi="Calibri" w:cs="Calibri"/>
+                <w:noProof w:val="0"/>
+                <w:color w:val="000000"/>
+              </w:rPr>
+              <w:t>1403130.08</w:t>
+            </w:r>
           </w:p>
         </w:tc>
         <w:tc>
@@ -2212,6 +2410,14 @@
                 <w:color w:val="000000"/>
               </w:rPr>
             </w:pPr>
+            <w:r>
+              <w:rPr>
+                <w:rFonts w:ascii="Calibri" w:eastAsia="Times New Roman" w:hAnsi="Calibri" w:cs="Calibri"/>
+                <w:noProof w:val="0"/>
+                <w:color w:val="000000"/>
+              </w:rPr>
+              <w:t>30117.54</w:t>
+            </w:r>
           </w:p>
         </w:tc>
       </w:tr>
@@ -2274,6 +2480,14 @@
                 <w:color w:val="000000"/>
               </w:rPr>
             </w:pPr>
+            <w:r>
+              <w:rPr>
+                <w:rFonts w:ascii="Calibri" w:eastAsia="Times New Roman" w:hAnsi="Calibri" w:cs="Calibri"/>
+                <w:noProof w:val="0"/>
+                <w:color w:val="000000"/>
+              </w:rPr>
+              <w:t>1403130.08</w:t>
+            </w:r>
           </w:p>
         </w:tc>
         <w:tc>
@@ -2298,6 +2512,14 @@
                 <w:color w:val="000000"/>
               </w:rPr>
             </w:pPr>
+            <w:r>
+              <w:rPr>
+                <w:rFonts w:ascii="Calibri" w:eastAsia="Times New Roman" w:hAnsi="Calibri" w:cs="Calibri"/>
+                <w:noProof w:val="0"/>
+                <w:color w:val="000000"/>
+              </w:rPr>
+              <w:t>28394.46</w:t>
+            </w:r>
           </w:p>
         </w:tc>
       </w:tr>
@@ -2360,6 +2582,22 @@
                 <w:color w:val="000000"/>
               </w:rPr>
             </w:pPr>
+            <w:r>
+              <w:rPr>
+                <w:rFonts w:ascii="Calibri" w:eastAsia="Times New Roman" w:hAnsi="Calibri" w:cs="Calibri"/>
+                <w:noProof w:val="0"/>
+                <w:color w:val="000000"/>
+              </w:rPr>
+              <w:t>1403130.0</w:t>
+            </w:r>
+            <w:r>
+              <w:rPr>
+                <w:rFonts w:ascii="Calibri" w:eastAsia="Times New Roman" w:hAnsi="Calibri" w:cs="Calibri"/>
+                <w:noProof w:val="0"/>
+                <w:color w:val="000000"/>
+              </w:rPr>
+              <w:t>3</w:t>
+            </w:r>
           </w:p>
         </w:tc>
         <w:tc>
@@ -2384,13 +2622,21 @@
                 <w:color w:val="000000"/>
               </w:rPr>
             </w:pPr>
+            <w:r>
+              <w:rPr>
+                <w:rFonts w:ascii="Calibri" w:eastAsia="Times New Roman" w:hAnsi="Calibri" w:cs="Calibri"/>
+                <w:noProof w:val="0"/>
+                <w:color w:val="000000"/>
+              </w:rPr>
+              <w:t>28588.07</w:t>
+            </w:r>
           </w:p>
         </w:tc>
       </w:tr>
     </w:tbl>
     <w:p>
       <w:pPr>
-        <w:pStyle w:val="Caption"/>
+        <w:pStyle w:val="Descripcin"/>
         <w:jc w:val="center"/>
         <w:rPr>
           <w:lang w:val="es-419"/>
@@ -2400,6 +2646,7 @@
         <w:rPr>
           <w:lang w:val="es-CO"/>
         </w:rPr>
+        <w:lastRenderedPageBreak/>
         <w:t xml:space="preserve">Tabla </w:t>
       </w:r>
       <w:r>
@@ -2601,7 +2848,6 @@
                 <w:noProof w:val="0"/>
                 <w:color w:val="000000"/>
               </w:rPr>
-              <w:lastRenderedPageBreak/>
               <w:t>Factor de Carga (CHAINING)</w:t>
             </w:r>
           </w:p>
@@ -2744,7 +2990,29 @@
                 <w:noProof w:val="0"/>
                 <w:color w:val="000000"/>
               </w:rPr>
-              <w:t xml:space="preserve"> [ms]</w:t>
+              <w:t xml:space="preserve"> [</w:t>
+            </w:r>
+            <w:proofErr w:type="spellStart"/>
+            <w:r>
+              <w:rPr>
+                <w:rFonts w:ascii="Calibri" w:eastAsia="Times New Roman" w:hAnsi="Calibri" w:cs="Calibri"/>
+                <w:b/>
+                <w:bCs/>
+                <w:noProof w:val="0"/>
+                <w:color w:val="000000"/>
+              </w:rPr>
+              <w:t>ms</w:t>
+            </w:r>
+            <w:proofErr w:type="spellEnd"/>
+            <w:r>
+              <w:rPr>
+                <w:rFonts w:ascii="Calibri" w:eastAsia="Times New Roman" w:hAnsi="Calibri" w:cs="Calibri"/>
+                <w:b/>
+                <w:bCs/>
+                <w:noProof w:val="0"/>
+                <w:color w:val="000000"/>
+              </w:rPr>
+              <w:t>]</w:t>
             </w:r>
           </w:p>
         </w:tc>
@@ -2808,6 +3076,14 @@
                 <w:color w:val="000000"/>
               </w:rPr>
             </w:pPr>
+            <w:r>
+              <w:rPr>
+                <w:rFonts w:ascii="Calibri" w:eastAsia="Times New Roman" w:hAnsi="Calibri" w:cs="Calibri"/>
+                <w:noProof w:val="0"/>
+                <w:color w:val="000000"/>
+              </w:rPr>
+              <w:t>1403142.76</w:t>
+            </w:r>
           </w:p>
         </w:tc>
         <w:tc>
@@ -2832,6 +3108,14 @@
                 <w:color w:val="000000"/>
               </w:rPr>
             </w:pPr>
+            <w:r>
+              <w:rPr>
+                <w:rFonts w:ascii="Calibri" w:eastAsia="Times New Roman" w:hAnsi="Calibri" w:cs="Calibri"/>
+                <w:noProof w:val="0"/>
+                <w:color w:val="000000"/>
+              </w:rPr>
+              <w:t>31228.53</w:t>
+            </w:r>
           </w:p>
         </w:tc>
       </w:tr>
@@ -2894,6 +3178,14 @@
                 <w:color w:val="000000"/>
               </w:rPr>
             </w:pPr>
+            <w:r>
+              <w:rPr>
+                <w:rFonts w:ascii="Calibri" w:eastAsia="Times New Roman" w:hAnsi="Calibri" w:cs="Calibri"/>
+                <w:noProof w:val="0"/>
+                <w:color w:val="000000"/>
+              </w:rPr>
+              <w:t>1403142.76</w:t>
+            </w:r>
           </w:p>
         </w:tc>
         <w:tc>
@@ -2918,6 +3210,14 @@
                 <w:color w:val="000000"/>
               </w:rPr>
             </w:pPr>
+            <w:r>
+              <w:rPr>
+                <w:rFonts w:ascii="Calibri" w:eastAsia="Times New Roman" w:hAnsi="Calibri" w:cs="Calibri"/>
+                <w:noProof w:val="0"/>
+                <w:color w:val="000000"/>
+              </w:rPr>
+              <w:t>26987.59</w:t>
+            </w:r>
           </w:p>
         </w:tc>
       </w:tr>
@@ -2980,6 +3280,22 @@
                 <w:color w:val="000000"/>
               </w:rPr>
             </w:pPr>
+            <w:r>
+              <w:rPr>
+                <w:rFonts w:ascii="Calibri" w:eastAsia="Times New Roman" w:hAnsi="Calibri" w:cs="Calibri"/>
+                <w:noProof w:val="0"/>
+                <w:color w:val="000000"/>
+              </w:rPr>
+              <w:t>1403142.7</w:t>
+            </w:r>
+            <w:r>
+              <w:rPr>
+                <w:rFonts w:ascii="Calibri" w:eastAsia="Times New Roman" w:hAnsi="Calibri" w:cs="Calibri"/>
+                <w:noProof w:val="0"/>
+                <w:color w:val="000000"/>
+              </w:rPr>
+              <w:t>0</w:t>
+            </w:r>
           </w:p>
         </w:tc>
         <w:tc>
@@ -3004,13 +3320,21 @@
                 <w:color w:val="000000"/>
               </w:rPr>
             </w:pPr>
+            <w:r>
+              <w:rPr>
+                <w:rFonts w:ascii="Calibri" w:eastAsia="Times New Roman" w:hAnsi="Calibri" w:cs="Calibri"/>
+                <w:noProof w:val="0"/>
+                <w:color w:val="000000"/>
+              </w:rPr>
+              <w:t>29791.390</w:t>
+            </w:r>
           </w:p>
         </w:tc>
       </w:tr>
     </w:tbl>
     <w:p>
       <w:pPr>
-        <w:pStyle w:val="Caption"/>
+        <w:pStyle w:val="Descripcin"/>
         <w:jc w:val="center"/>
         <w:rPr>
           <w:lang w:val="es-CO"/>
@@ -3098,7 +3422,7 @@
     </w:p>
     <w:p>
       <w:pPr>
-        <w:pStyle w:val="Heading2"/>
+        <w:pStyle w:val="Ttulo2"/>
         <w:rPr>
           <w:b/>
           <w:bCs/>
@@ -3183,7 +3507,7 @@
     </w:p>
     <w:p>
       <w:pPr>
-        <w:pStyle w:val="ListParagraph"/>
+        <w:pStyle w:val="Prrafodelista"/>
         <w:numPr>
           <w:ilvl w:val="0"/>
           <w:numId w:val="9"/>
@@ -3205,7 +3529,7 @@
     </w:p>
     <w:p>
       <w:pPr>
-        <w:pStyle w:val="Heading1"/>
+        <w:pStyle w:val="Ttulo1"/>
         <w:rPr>
           <w:b/>
           <w:bCs/>
@@ -3225,47 +3549,48 @@
     </w:p>
     <w:p>
       <w:pPr>
-        <w:pStyle w:val="ListParagraph"/>
+        <w:rPr>
+          <w:noProof w:val="0"/>
+          <w:lang w:val="es-419"/>
+        </w:rPr>
+      </w:pPr>
+    </w:p>
+    <w:p>
+      <w:pPr>
+        <w:pStyle w:val="Prrafodelista"/>
         <w:numPr>
           <w:ilvl w:val="0"/>
-          <w:numId w:val="8"/>
+          <w:numId w:val="11"/>
         </w:numPr>
-        <w:spacing w:after="0"/>
-        <w:jc w:val="both"/>
+        <w:spacing w:line="256" w:lineRule="auto"/>
+        <w:rPr>
+          <w:lang w:val="es-ES"/>
+        </w:rPr>
+      </w:pPr>
+      <w:r>
         <w:rPr>
           <w:lang w:val="es-419"/>
         </w:rPr>
-      </w:pPr>
+        <w:t xml:space="preserve">¿Por qué en la función </w:t>
+      </w:r>
+      <w:proofErr w:type="spellStart"/>
       <w:proofErr w:type="gramStart"/>
-      <w:r>
-        <w:rPr>
-          <w:rFonts w:ascii="Dax-Regular" w:hAnsi="Dax-Regular"/>
-          <w:lang w:val="es-419"/>
-        </w:rPr>
-        <w:t xml:space="preserve">¿Por qué en la función </w:t>
-      </w:r>
       <w:r>
         <w:rPr>
           <w:b/>
           <w:bCs/>
           <w:lang w:val="es-419"/>
         </w:rPr>
-        <w:t>getTime()</w:t>
-      </w:r>
-      <w:r>
-        <w:rPr>
-          <w:rFonts w:ascii="Dax-Regular" w:hAnsi="Dax-Regular"/>
-          <w:lang w:val="es-419"/>
-        </w:rPr>
-        <w:t xml:space="preserve"> se utiliza </w:t>
-      </w:r>
+        <w:t>getTime</w:t>
+      </w:r>
+      <w:proofErr w:type="spellEnd"/>
       <w:r>
         <w:rPr>
           <w:b/>
           <w:bCs/>
           <w:lang w:val="es-419"/>
         </w:rPr>
-        <w:t>time.</w:t>
+        <w:t>(</w:t>
       </w:r>
       <w:proofErr w:type="gramEnd"/>
       <w:r>
@@ -3274,102 +3599,58 @@
           <w:bCs/>
           <w:lang w:val="es-419"/>
         </w:rPr>
-        <w:t>perf_counter()</w:t>
-      </w:r>
-      <w:r>
-        <w:rPr>
-          <w:rFonts w:ascii="Dax-Regular" w:hAnsi="Dax-Regular"/>
+        <w:t>)</w:t>
+      </w:r>
+      <w:r>
+        <w:rPr>
           <w:lang w:val="es-419"/>
         </w:rPr>
-        <w:t xml:space="preserve"> en ves de la previamente conocida </w:t>
-      </w:r>
+        <w:t xml:space="preserve"> se utiliza </w:t>
+      </w:r>
+      <w:proofErr w:type="spellStart"/>
       <w:r>
         <w:rPr>
           <w:b/>
           <w:bCs/>
           <w:lang w:val="es-419"/>
         </w:rPr>
-        <w:t>time.process_time()</w:t>
-      </w:r>
-      <w:r>
-        <w:rPr>
-          <w:rFonts w:ascii="Dax-Regular" w:hAnsi="Dax-Regular"/>
-          <w:lang w:val="es-419"/>
-        </w:rPr>
-        <w:t>?</w:t>
-      </w:r>
-    </w:p>
-    <w:p>
-      <w:pPr>
-        <w:pStyle w:val="ListParagraph"/>
-        <w:spacing w:after="0"/>
-        <w:jc w:val="both"/>
-        <w:rPr>
-          <w:lang w:val="es-419"/>
-        </w:rPr>
-      </w:pPr>
-    </w:p>
-    <w:p>
-      <w:pPr>
-        <w:pStyle w:val="ListParagraph"/>
-        <w:numPr>
-          <w:ilvl w:val="0"/>
-          <w:numId w:val="8"/>
-        </w:numPr>
-        <w:spacing w:after="0"/>
-        <w:jc w:val="both"/>
-        <w:rPr>
-          <w:lang w:val="es-419"/>
-        </w:rPr>
-      </w:pPr>
-      <w:r>
-        <w:rPr>
-          <w:rFonts w:ascii="Dax-Regular" w:hAnsi="Dax-Regular"/>
-          <w:lang w:val="es-419"/>
-        </w:rPr>
-        <w:t xml:space="preserve">¿Por qué son importantes las funciones </w:t>
-      </w:r>
+        <w:t>time.perf_counter</w:t>
+      </w:r>
+      <w:proofErr w:type="spellEnd"/>
       <w:r>
         <w:rPr>
           <w:b/>
           <w:bCs/>
           <w:lang w:val="es-419"/>
         </w:rPr>
-        <w:t>start()</w:t>
-      </w:r>
-      <w:r>
-        <w:rPr>
-          <w:rFonts w:ascii="Dax-Regular" w:hAnsi="Dax-Regular"/>
+        <w:t>()</w:t>
+      </w:r>
+      <w:r>
+        <w:rPr>
           <w:lang w:val="es-419"/>
         </w:rPr>
-        <w:t xml:space="preserve"> y </w:t>
-      </w:r>
+        <w:t xml:space="preserve"> en ves de la previamente conocida </w:t>
+      </w:r>
+      <w:proofErr w:type="spellStart"/>
       <w:r>
         <w:rPr>
           <w:b/>
           <w:bCs/>
           <w:lang w:val="es-419"/>
         </w:rPr>
-        <w:t>stop()</w:t>
-      </w:r>
-      <w:r>
-        <w:rPr>
-          <w:rFonts w:ascii="Dax-Regular" w:hAnsi="Dax-Regular"/>
-          <w:lang w:val="es-419"/>
-        </w:rPr>
-        <w:t xml:space="preserve"> de la librería </w:t>
-      </w:r>
+        <w:t>time.process_time</w:t>
+      </w:r>
+      <w:proofErr w:type="spellEnd"/>
       <w:r>
         <w:rPr>
           <w:b/>
           <w:bCs/>
           <w:lang w:val="es-419"/>
         </w:rPr>
-        <w:t>tracemalloc</w:t>
-      </w:r>
-      <w:r>
-        <w:rPr>
-          <w:rFonts w:ascii="Dax-Regular" w:hAnsi="Dax-Regular"/>
+        <w:t>()</w:t>
+      </w:r>
+      <w:r>
+        <w:rPr>
           <w:lang w:val="es-419"/>
         </w:rPr>
         <w:t>?</w:t>
@@ -3377,201 +3658,645 @@
     </w:p>
     <w:p>
       <w:pPr>
-        <w:pStyle w:val="ListParagraph"/>
-        <w:spacing w:after="0"/>
-        <w:jc w:val="both"/>
-        <w:rPr>
-          <w:lang w:val="es-419"/>
-        </w:rPr>
-      </w:pPr>
+        <w:pStyle w:val="Prrafodelista"/>
+        <w:numPr>
+          <w:ilvl w:val="0"/>
+          <w:numId w:val="12"/>
+        </w:numPr>
+        <w:spacing w:line="256" w:lineRule="auto"/>
+        <w:rPr>
+          <w:lang w:val="es-CO"/>
+        </w:rPr>
+      </w:pPr>
+      <w:r>
+        <w:rPr>
+          <w:lang w:val="es-CO"/>
+        </w:rPr>
+        <w:t xml:space="preserve">Esto se debe a que </w:t>
+      </w:r>
+      <w:proofErr w:type="spellStart"/>
+      <w:proofErr w:type="gramStart"/>
+      <w:r>
+        <w:rPr>
+          <w:rFonts w:ascii="Calibri" w:eastAsia="Calibri" w:hAnsi="Calibri" w:cs="Calibri"/>
+          <w:lang w:val="es-CO"/>
+        </w:rPr>
+        <w:t>time.process</w:t>
+      </w:r>
+      <w:proofErr w:type="gramEnd"/>
+      <w:r>
+        <w:rPr>
+          <w:rFonts w:ascii="Calibri" w:eastAsia="Calibri" w:hAnsi="Calibri" w:cs="Calibri"/>
+          <w:lang w:val="es-CO"/>
+        </w:rPr>
+        <w:t>_time</w:t>
+      </w:r>
+      <w:proofErr w:type="spellEnd"/>
+      <w:r>
+        <w:rPr>
+          <w:rFonts w:ascii="Calibri" w:eastAsia="Calibri" w:hAnsi="Calibri" w:cs="Calibri"/>
+          <w:lang w:val="es-CO"/>
+        </w:rPr>
+        <w:t>()</w:t>
+      </w:r>
+      <w:r>
+        <w:rPr>
+          <w:lang w:val="es-CO"/>
+        </w:rPr>
+        <w:t xml:space="preserve"> retorna</w:t>
+      </w:r>
+      <w:r>
+        <w:rPr>
+          <w:rFonts w:ascii="Calibri" w:eastAsia="Calibri" w:hAnsi="Calibri" w:cs="Calibri"/>
+          <w:lang w:val="es-CO"/>
+        </w:rPr>
+        <w:t xml:space="preserve"> un valor que hace referencia a fracciones de segundo de la suma del tiempo del usuario del proceso actual y del CPU del sistema con la comunicación entre Python y el procesador del equipo (</w:t>
+      </w:r>
+      <w:proofErr w:type="spellStart"/>
+      <w:r>
+        <w:rPr>
+          <w:rFonts w:ascii="Calibri" w:eastAsia="Calibri" w:hAnsi="Calibri" w:cs="Calibri"/>
+          <w:lang w:val="es-CO"/>
+        </w:rPr>
+        <w:t>kernel</w:t>
+      </w:r>
+      <w:proofErr w:type="spellEnd"/>
+      <w:r>
+        <w:rPr>
+          <w:rFonts w:ascii="Calibri" w:eastAsia="Calibri" w:hAnsi="Calibri" w:cs="Calibri"/>
+          <w:lang w:val="es-CO"/>
+        </w:rPr>
+        <w:t>/</w:t>
+      </w:r>
+      <w:proofErr w:type="spellStart"/>
+      <w:r>
+        <w:rPr>
+          <w:rFonts w:ascii="Calibri" w:eastAsia="Calibri" w:hAnsi="Calibri" w:cs="Calibri"/>
+          <w:lang w:val="es-CO"/>
+        </w:rPr>
+        <w:t>nucleo</w:t>
+      </w:r>
+      <w:proofErr w:type="spellEnd"/>
+      <w:r>
+        <w:rPr>
+          <w:rFonts w:ascii="Calibri" w:eastAsia="Calibri" w:hAnsi="Calibri" w:cs="Calibri"/>
+          <w:lang w:val="es-CO"/>
+        </w:rPr>
+        <w:t xml:space="preserve"> </w:t>
+      </w:r>
+      <w:proofErr w:type="spellStart"/>
+      <w:r>
+        <w:rPr>
+          <w:rFonts w:ascii="Calibri" w:eastAsia="Calibri" w:hAnsi="Calibri" w:cs="Calibri"/>
+          <w:lang w:val="es-CO"/>
+        </w:rPr>
+        <w:t>kernel</w:t>
+      </w:r>
+      <w:proofErr w:type="spellEnd"/>
+      <w:r>
+        <w:rPr>
+          <w:rFonts w:ascii="Calibri" w:eastAsia="Calibri" w:hAnsi="Calibri" w:cs="Calibri"/>
+          <w:lang w:val="es-CO"/>
+        </w:rPr>
+        <w:t xml:space="preserve">). Mientras que </w:t>
+      </w:r>
+      <w:proofErr w:type="spellStart"/>
+      <w:proofErr w:type="gramStart"/>
+      <w:r>
+        <w:rPr>
+          <w:rFonts w:ascii="Calibri" w:eastAsia="Calibri" w:hAnsi="Calibri" w:cs="Calibri"/>
+          <w:lang w:val="es-CO"/>
+        </w:rPr>
+        <w:t>time.perf</w:t>
+      </w:r>
+      <w:proofErr w:type="gramEnd"/>
+      <w:r>
+        <w:rPr>
+          <w:rFonts w:ascii="Calibri" w:eastAsia="Calibri" w:hAnsi="Calibri" w:cs="Calibri"/>
+          <w:lang w:val="es-CO"/>
+        </w:rPr>
+        <w:t>_counter</w:t>
+      </w:r>
+      <w:proofErr w:type="spellEnd"/>
+      <w:r>
+        <w:rPr>
+          <w:rFonts w:ascii="Calibri" w:eastAsia="Calibri" w:hAnsi="Calibri" w:cs="Calibri"/>
+          <w:lang w:val="es-CO"/>
+        </w:rPr>
+        <w:t xml:space="preserve">() </w:t>
+      </w:r>
+      <w:r>
+        <w:rPr>
+          <w:lang w:val="es-CO"/>
+        </w:rPr>
+        <w:t xml:space="preserve">un valor en </w:t>
+      </w:r>
+      <w:proofErr w:type="spellStart"/>
+      <w:r>
+        <w:rPr>
+          <w:lang w:val="es-CO"/>
+        </w:rPr>
+        <w:t>float</w:t>
+      </w:r>
+      <w:proofErr w:type="spellEnd"/>
+      <w:r>
+        <w:rPr>
+          <w:lang w:val="es-CO"/>
+        </w:rPr>
+        <w:t xml:space="preserve"> que hace referencia al contador de rendimiento y mide una duración corta. </w:t>
+      </w:r>
     </w:p>
     <w:p>
       <w:pPr>
-        <w:pStyle w:val="ListParagraph"/>
+        <w:pStyle w:val="Prrafodelista"/>
         <w:numPr>
           <w:ilvl w:val="0"/>
-          <w:numId w:val="8"/>
+          <w:numId w:val="11"/>
         </w:numPr>
-        <w:spacing w:after="0"/>
-        <w:jc w:val="both"/>
-        <w:rPr>
-          <w:lang w:val="es-419"/>
-        </w:rPr>
-      </w:pPr>
-      <w:r>
-        <w:rPr>
-          <w:rFonts w:ascii="Dax-Regular" w:hAnsi="Dax-Regular"/>
-          <w:lang w:val="es-419"/>
-        </w:rPr>
-        <w:t xml:space="preserve">¿Qué cambios percibe en el </w:t>
-      </w:r>
-      <w:r>
-        <w:rPr>
-          <w:rFonts w:ascii="Dax-Regular" w:hAnsi="Dax-Regular"/>
+        <w:spacing w:line="256" w:lineRule="auto"/>
+        <w:rPr>
+          <w:lang w:val="es-CO"/>
+        </w:rPr>
+      </w:pPr>
+      <w:r>
+        <w:rPr>
+          <w:rFonts w:ascii="Calibri" w:eastAsia="Calibri" w:hAnsi="Calibri" w:cs="Calibri"/>
+          <w:lang w:val="es-CO"/>
+        </w:rPr>
+        <w:t xml:space="preserve">¿Por qué son importantes las funciones </w:t>
+      </w:r>
+      <w:proofErr w:type="spellStart"/>
+      <w:proofErr w:type="gramStart"/>
+      <w:r>
+        <w:rPr>
+          <w:rFonts w:ascii="Calibri" w:eastAsia="Calibri" w:hAnsi="Calibri" w:cs="Calibri"/>
           <w:b/>
           <w:bCs/>
-          <w:lang w:val="es-419"/>
-        </w:rPr>
-        <w:t xml:space="preserve">tiempo de ejecución </w:t>
-      </w:r>
-      <w:r>
-        <w:rPr>
-          <w:rFonts w:ascii="Dax-Regular" w:hAnsi="Dax-Regular"/>
-          <w:lang w:val="es-419"/>
-        </w:rPr>
-        <w:t>al modificar el factor de carga máximo para cargar el catálogo de videos?</w:t>
+          <w:lang w:val="es-CO"/>
+        </w:rPr>
+        <w:t>start</w:t>
+      </w:r>
+      <w:proofErr w:type="spellEnd"/>
+      <w:r>
+        <w:rPr>
+          <w:rFonts w:ascii="Calibri" w:eastAsia="Calibri" w:hAnsi="Calibri" w:cs="Calibri"/>
+          <w:b/>
+          <w:bCs/>
+          <w:lang w:val="es-CO"/>
+        </w:rPr>
+        <w:t>(</w:t>
+      </w:r>
+      <w:proofErr w:type="gramEnd"/>
+      <w:r>
+        <w:rPr>
+          <w:rFonts w:ascii="Calibri" w:eastAsia="Calibri" w:hAnsi="Calibri" w:cs="Calibri"/>
+          <w:b/>
+          <w:bCs/>
+          <w:lang w:val="es-CO"/>
+        </w:rPr>
+        <w:t>)</w:t>
+      </w:r>
+      <w:r>
+        <w:rPr>
+          <w:rFonts w:ascii="Calibri" w:eastAsia="Calibri" w:hAnsi="Calibri" w:cs="Calibri"/>
+          <w:lang w:val="es-CO"/>
+        </w:rPr>
+        <w:t xml:space="preserve"> y </w:t>
+      </w:r>
+      <w:r>
+        <w:rPr>
+          <w:rFonts w:ascii="Calibri" w:eastAsia="Calibri" w:hAnsi="Calibri" w:cs="Calibri"/>
+          <w:b/>
+          <w:bCs/>
+          <w:lang w:val="es-CO"/>
+        </w:rPr>
+        <w:t>stop()</w:t>
+      </w:r>
+      <w:r>
+        <w:rPr>
+          <w:rFonts w:ascii="Calibri" w:eastAsia="Calibri" w:hAnsi="Calibri" w:cs="Calibri"/>
+          <w:lang w:val="es-CO"/>
+        </w:rPr>
+        <w:t xml:space="preserve"> de la librería </w:t>
+      </w:r>
+      <w:proofErr w:type="spellStart"/>
+      <w:r>
+        <w:rPr>
+          <w:rFonts w:ascii="Calibri" w:eastAsia="Calibri" w:hAnsi="Calibri" w:cs="Calibri"/>
+          <w:b/>
+          <w:bCs/>
+          <w:lang w:val="es-CO"/>
+        </w:rPr>
+        <w:t>tracemalloc</w:t>
+      </w:r>
+      <w:proofErr w:type="spellEnd"/>
+      <w:r>
+        <w:rPr>
+          <w:rFonts w:ascii="Calibri" w:eastAsia="Calibri" w:hAnsi="Calibri" w:cs="Calibri"/>
+          <w:lang w:val="es-CO"/>
+        </w:rPr>
+        <w:t xml:space="preserve">? </w:t>
       </w:r>
     </w:p>
     <w:p>
       <w:pPr>
-        <w:pStyle w:val="ListParagraph"/>
-        <w:spacing w:after="0"/>
-        <w:jc w:val="both"/>
-        <w:rPr>
-          <w:lang w:val="es-419"/>
-        </w:rPr>
-      </w:pPr>
+        <w:pStyle w:val="Prrafodelista"/>
+        <w:numPr>
+          <w:ilvl w:val="0"/>
+          <w:numId w:val="13"/>
+        </w:numPr>
+        <w:spacing w:line="256" w:lineRule="auto"/>
+        <w:rPr>
+          <w:lang w:val="es-CO"/>
+        </w:rPr>
+      </w:pPr>
+      <w:r>
+        <w:rPr>
+          <w:rFonts w:ascii="Calibri" w:eastAsia="Calibri" w:hAnsi="Calibri" w:cs="Calibri"/>
+          <w:lang w:val="es-CO"/>
+        </w:rPr>
+        <w:t xml:space="preserve">Con la función </w:t>
+      </w:r>
+      <w:proofErr w:type="spellStart"/>
+      <w:proofErr w:type="gramStart"/>
+      <w:r>
+        <w:rPr>
+          <w:rFonts w:ascii="Calibri" w:eastAsia="Calibri" w:hAnsi="Calibri" w:cs="Calibri"/>
+          <w:lang w:val="es-CO"/>
+        </w:rPr>
+        <w:t>start</w:t>
+      </w:r>
+      <w:proofErr w:type="spellEnd"/>
+      <w:r>
+        <w:rPr>
+          <w:rFonts w:ascii="Calibri" w:eastAsia="Calibri" w:hAnsi="Calibri" w:cs="Calibri"/>
+          <w:lang w:val="es-CO"/>
+        </w:rPr>
+        <w:t>(</w:t>
+      </w:r>
+      <w:proofErr w:type="gramEnd"/>
+      <w:r>
+        <w:rPr>
+          <w:rFonts w:ascii="Calibri" w:eastAsia="Calibri" w:hAnsi="Calibri" w:cs="Calibri"/>
+          <w:lang w:val="es-CO"/>
+        </w:rPr>
+        <w:t xml:space="preserve">) se da inicio a la toma de datos previo a ejecutar la función del </w:t>
+      </w:r>
+      <w:proofErr w:type="spellStart"/>
+      <w:r>
+        <w:rPr>
+          <w:rFonts w:ascii="Calibri" w:eastAsia="Calibri" w:hAnsi="Calibri" w:cs="Calibri"/>
+          <w:lang w:val="es-CO"/>
+        </w:rPr>
+        <w:t>model</w:t>
+      </w:r>
+      <w:proofErr w:type="spellEnd"/>
+      <w:r>
+        <w:rPr>
+          <w:rFonts w:ascii="Calibri" w:eastAsia="Calibri" w:hAnsi="Calibri" w:cs="Calibri"/>
+          <w:lang w:val="es-CO"/>
+        </w:rPr>
+        <w:t>, mientras que con el stop() se detiene esta toma de datos y se finaliza el proceso.</w:t>
+      </w:r>
     </w:p>
     <w:p>
       <w:pPr>
-        <w:pStyle w:val="ListParagraph"/>
+        <w:pStyle w:val="Prrafodelista"/>
         <w:numPr>
           <w:ilvl w:val="0"/>
-          <w:numId w:val="8"/>
+          <w:numId w:val="11"/>
         </w:numPr>
-        <w:spacing w:after="0"/>
-        <w:jc w:val="both"/>
-        <w:rPr>
-          <w:lang w:val="es-419"/>
-        </w:rPr>
-      </w:pPr>
-      <w:r>
-        <w:rPr>
-          <w:rFonts w:ascii="Dax-Regular" w:hAnsi="Dax-Regular"/>
-          <w:lang w:val="es-419"/>
+        <w:spacing w:line="256" w:lineRule="auto"/>
+        <w:rPr>
+          <w:lang w:val="es-CO"/>
+        </w:rPr>
+      </w:pPr>
+      <w:r>
+        <w:rPr>
+          <w:rFonts w:ascii="Calibri" w:eastAsia="Calibri" w:hAnsi="Calibri" w:cs="Calibri"/>
+          <w:lang w:val="es-CO"/>
         </w:rPr>
         <w:t xml:space="preserve">¿Qué cambios percibe en el </w:t>
       </w:r>
       <w:r>
         <w:rPr>
-          <w:rFonts w:ascii="Dax-Regular" w:hAnsi="Dax-Regular"/>
+          <w:rFonts w:ascii="Calibri" w:eastAsia="Calibri" w:hAnsi="Calibri" w:cs="Calibri"/>
           <w:b/>
           <w:bCs/>
-          <w:lang w:val="es-419"/>
-        </w:rPr>
-        <w:t>consumo de memoria</w:t>
-      </w:r>
-      <w:r>
-        <w:rPr>
-          <w:rFonts w:ascii="Dax-Regular" w:hAnsi="Dax-Regular"/>
-          <w:lang w:val="es-419"/>
-        </w:rPr>
-        <w:t xml:space="preserve"> al modificar el factor de carga máximo para cargar el catálogo de videos?</w:t>
+          <w:lang w:val="es-CO"/>
+        </w:rPr>
+        <w:t>tiempo de ejecución</w:t>
+      </w:r>
+      <w:r>
+        <w:rPr>
+          <w:rFonts w:ascii="Calibri" w:eastAsia="Calibri" w:hAnsi="Calibri" w:cs="Calibri"/>
+          <w:lang w:val="es-CO"/>
+        </w:rPr>
+        <w:t xml:space="preserve"> al modificar el factor de carga máximo para cargar el catálogo de videos? </w:t>
       </w:r>
     </w:p>
     <w:p>
       <w:pPr>
-        <w:spacing w:after="0"/>
-        <w:jc w:val="both"/>
-        <w:rPr>
-          <w:lang w:val="es-419"/>
-        </w:rPr>
-      </w:pPr>
+        <w:pStyle w:val="Prrafodelista"/>
+        <w:numPr>
+          <w:ilvl w:val="0"/>
+          <w:numId w:val="14"/>
+        </w:numPr>
+        <w:spacing w:line="256" w:lineRule="auto"/>
+        <w:rPr>
+          <w:lang w:val="es-CO"/>
+        </w:rPr>
+      </w:pPr>
+      <w:r>
+        <w:rPr>
+          <w:lang w:val="es-CO"/>
+        </w:rPr>
+        <w:t>Al modificar el factor de carga máximo para cargar el catálogo se puede evidenciar que si se usa CHAINING el aumento de su respectivo factor de carga implica mayor tiempo de ejecución. Al ejecutar PROBING se evidencia que también si se aumenta su respectivo factor de carga, este también aumenta el tiempo de ejecución.</w:t>
+      </w:r>
     </w:p>
     <w:p>
       <w:pPr>
-        <w:pStyle w:val="ListParagraph"/>
+        <w:pStyle w:val="Prrafodelista"/>
         <w:numPr>
           <w:ilvl w:val="0"/>
-          <w:numId w:val="8"/>
+          <w:numId w:val="11"/>
         </w:numPr>
-        <w:spacing w:after="0"/>
-        <w:jc w:val="both"/>
-        <w:rPr>
-          <w:lang w:val="es-419"/>
-        </w:rPr>
-      </w:pPr>
-      <w:r>
-        <w:rPr>
-          <w:rFonts w:ascii="Dax-Regular" w:hAnsi="Dax-Regular"/>
-          <w:lang w:val="es-419"/>
+        <w:spacing w:line="256" w:lineRule="auto"/>
+        <w:rPr>
+          <w:lang w:val="es-CO"/>
+        </w:rPr>
+      </w:pPr>
+      <w:r>
+        <w:rPr>
+          <w:rFonts w:ascii="Calibri" w:eastAsia="Calibri" w:hAnsi="Calibri" w:cs="Calibri"/>
+          <w:lang w:val="es-CO"/>
         </w:rPr>
         <w:t xml:space="preserve">¿Qué cambios percibe en el </w:t>
       </w:r>
       <w:r>
         <w:rPr>
-          <w:rFonts w:ascii="Dax-Regular" w:hAnsi="Dax-Regular"/>
+          <w:rFonts w:ascii="Calibri" w:eastAsia="Calibri" w:hAnsi="Calibri" w:cs="Calibri"/>
           <w:b/>
           <w:bCs/>
-          <w:lang w:val="es-419"/>
-        </w:rPr>
-        <w:t>tiempo de ejecución</w:t>
-      </w:r>
-      <w:r>
-        <w:rPr>
-          <w:rFonts w:ascii="Dax-Regular" w:hAnsi="Dax-Regular"/>
-          <w:lang w:val="es-419"/>
-        </w:rPr>
-        <w:t xml:space="preserve"> al modificar el esquema de colisiones?, si los percibe, describa las diferencias y argumente su respuesta.</w:t>
+          <w:lang w:val="es-CO"/>
+        </w:rPr>
+        <w:t>consumo de memoria</w:t>
+      </w:r>
+      <w:r>
+        <w:rPr>
+          <w:rFonts w:ascii="Calibri" w:eastAsia="Calibri" w:hAnsi="Calibri" w:cs="Calibri"/>
+          <w:lang w:val="es-CO"/>
+        </w:rPr>
+        <w:t xml:space="preserve"> al modificar el factor de carga máximo para cargar el catálogo de videos?</w:t>
       </w:r>
     </w:p>
     <w:p>
       <w:pPr>
-        <w:spacing w:after="0"/>
-        <w:jc w:val="both"/>
-        <w:rPr>
-          <w:lang w:val="es-419"/>
-        </w:rPr>
-      </w:pPr>
+        <w:pStyle w:val="Prrafodelista"/>
+        <w:numPr>
+          <w:ilvl w:val="0"/>
+          <w:numId w:val="15"/>
+        </w:numPr>
+        <w:spacing w:line="256" w:lineRule="auto"/>
+        <w:rPr>
+          <w:lang w:val="es-CO"/>
+        </w:rPr>
+      </w:pPr>
+      <w:r>
+        <w:rPr>
+          <w:lang w:val="es-CO"/>
+        </w:rPr>
+        <w:t xml:space="preserve">Para este caso se mantendría constante dependiendo del factor de carga, ya que PROBING mantiene un consumo constante un poco diferente a CHAINING. Esto se debe a que el </w:t>
+      </w:r>
+      <w:proofErr w:type="spellStart"/>
+      <w:r>
+        <w:rPr>
+          <w:lang w:val="es-CO"/>
+        </w:rPr>
+        <w:t>subset</w:t>
+      </w:r>
+      <w:proofErr w:type="spellEnd"/>
+      <w:r>
+        <w:rPr>
+          <w:lang w:val="es-CO"/>
+        </w:rPr>
+        <w:t xml:space="preserve"> de datos y la cantidad de elementos con los que se crean los </w:t>
+      </w:r>
+      <w:proofErr w:type="spellStart"/>
+      <w:r>
+        <w:rPr>
+          <w:lang w:val="es-CO"/>
+        </w:rPr>
+        <w:t>maps</w:t>
+      </w:r>
+      <w:proofErr w:type="spellEnd"/>
+      <w:r>
+        <w:rPr>
+          <w:lang w:val="es-CO"/>
+        </w:rPr>
+        <w:t xml:space="preserve"> se mantienen constantes. </w:t>
+      </w:r>
+      <w:r>
+        <w:rPr>
+          <w:lang w:val="es-CO"/>
+        </w:rPr>
+        <w:t>Para este caso se da un poco mayor en CHAINING.</w:t>
+      </w:r>
     </w:p>
     <w:p>
       <w:pPr>
-        <w:pStyle w:val="ListParagraph"/>
+        <w:pStyle w:val="Prrafodelista"/>
         <w:numPr>
           <w:ilvl w:val="0"/>
-          <w:numId w:val="8"/>
+          <w:numId w:val="11"/>
         </w:numPr>
-        <w:spacing w:after="0"/>
-        <w:jc w:val="both"/>
-        <w:rPr>
-          <w:lang w:val="es-419"/>
-        </w:rPr>
-      </w:pPr>
-      <w:r>
-        <w:rPr>
-          <w:rFonts w:ascii="Dax-Regular" w:hAnsi="Dax-Regular"/>
-          <w:lang w:val="es-419"/>
+        <w:spacing w:line="256" w:lineRule="auto"/>
+        <w:rPr>
+          <w:lang w:val="es-CO"/>
+        </w:rPr>
+      </w:pPr>
+      <w:r>
+        <w:rPr>
+          <w:rFonts w:ascii="Calibri" w:eastAsia="Calibri" w:hAnsi="Calibri" w:cs="Calibri"/>
+          <w:lang w:val="es-CO"/>
         </w:rPr>
         <w:t xml:space="preserve">¿Qué cambios percibe en el </w:t>
       </w:r>
       <w:r>
         <w:rPr>
-          <w:rFonts w:ascii="Dax-Regular" w:hAnsi="Dax-Regular"/>
+          <w:rFonts w:ascii="Calibri" w:eastAsia="Calibri" w:hAnsi="Calibri" w:cs="Calibri"/>
           <w:b/>
           <w:bCs/>
-          <w:lang w:val="es-419"/>
-        </w:rPr>
-        <w:t>consumo de memoria</w:t>
-      </w:r>
-      <w:r>
-        <w:rPr>
-          <w:rFonts w:ascii="Dax-Regular" w:hAnsi="Dax-Regular"/>
-          <w:lang w:val="es-419"/>
-        </w:rPr>
-        <w:t xml:space="preserve"> al modificar el esquema de colisiones?, si los percibe, describa las diferencias y argumente su respuesta.</w:t>
+          <w:lang w:val="es-CO"/>
+        </w:rPr>
+        <w:t>tiempo de ejecución</w:t>
+      </w:r>
+      <w:r>
+        <w:rPr>
+          <w:rFonts w:ascii="Calibri" w:eastAsia="Calibri" w:hAnsi="Calibri" w:cs="Calibri"/>
+          <w:lang w:val="es-CO"/>
+        </w:rPr>
+        <w:t xml:space="preserve"> al modificar el esquema de colisiones?, si los percibe, describa las diferencias y argumente su respuesta. </w:t>
       </w:r>
     </w:p>
     <w:p>
       <w:pPr>
-        <w:pStyle w:val="ListParagraph"/>
-        <w:rPr>
-          <w:lang w:val="es-419"/>
-        </w:rPr>
-      </w:pPr>
+        <w:pStyle w:val="Prrafodelista"/>
+        <w:numPr>
+          <w:ilvl w:val="0"/>
+          <w:numId w:val="16"/>
+        </w:numPr>
+        <w:spacing w:line="256" w:lineRule="auto"/>
+        <w:rPr>
+          <w:lang w:val="es-CO"/>
+        </w:rPr>
+      </w:pPr>
+      <w:r>
+        <w:rPr>
+          <w:lang w:val="es-CO"/>
+        </w:rPr>
+        <w:t xml:space="preserve">Se demuestra que el tiempo de ejecución es mayor en </w:t>
+      </w:r>
+      <w:r>
+        <w:rPr>
+          <w:lang w:val="es-CO"/>
+        </w:rPr>
+        <w:t>PROBING</w:t>
+      </w:r>
+      <w:r>
+        <w:rPr>
+          <w:lang w:val="es-CO"/>
+        </w:rPr>
+        <w:t xml:space="preserve"> </w:t>
+      </w:r>
+      <w:r>
+        <w:rPr>
+          <w:lang w:val="es-CO"/>
+        </w:rPr>
+        <w:t>ya que se tiene un tiempo menor que en el resto para el caso de que se use un factor en PROBING de 0.</w:t>
+      </w:r>
+      <w:r>
+        <w:rPr>
+          <w:lang w:val="es-CO"/>
+        </w:rPr>
+        <w:t>8 en la maquina 1 y 0.5 en la 2</w:t>
+      </w:r>
+      <w:r>
+        <w:rPr>
+          <w:lang w:val="es-CO"/>
+        </w:rPr>
+        <w:t xml:space="preserve">. Esto por supuesto teniendo en cuenta la relación de aumento entre los factores de carga y el tiempo de ejecución donde si aumenta el factor, aumenta el tiempo. Esto se ve </w:t>
+      </w:r>
+      <w:r>
+        <w:rPr>
+          <w:lang w:val="es-CO"/>
+        </w:rPr>
+        <w:lastRenderedPageBreak/>
+        <w:t>demostrado en la toma de datos ya que el menor tiempo se obtuvo en PROBING con un factor de carga de 0.3. Por último, se evidencian diferencias entre los tiempos de ejecución de PROBING y CHAINING ya que se muestra una mayor dispersión y notorias diferencias en estos resultados.</w:t>
+      </w:r>
+      <w:r>
+        <w:rPr>
+          <w:lang w:val="es-CO"/>
+        </w:rPr>
+        <w:t xml:space="preserve"> Siendo CHAINING la que más consume memoria, pero acaba un poco más rápido.</w:t>
+      </w:r>
     </w:p>
     <w:p>
       <w:pPr>
-        <w:pStyle w:val="ListParagraph"/>
+        <w:pStyle w:val="Prrafodelista"/>
+        <w:numPr>
+          <w:ilvl w:val="0"/>
+          <w:numId w:val="11"/>
+        </w:numPr>
+        <w:spacing w:line="256" w:lineRule="auto"/>
+        <w:rPr>
+          <w:lang w:val="es-CO"/>
+        </w:rPr>
+      </w:pPr>
+      <w:r>
+        <w:rPr>
+          <w:rFonts w:ascii="Calibri" w:eastAsia="Calibri" w:hAnsi="Calibri" w:cs="Calibri"/>
+          <w:lang w:val="es-CO"/>
+        </w:rPr>
+        <w:t xml:space="preserve">¿Qué cambios percibe en el </w:t>
+      </w:r>
+      <w:r>
+        <w:rPr>
+          <w:rFonts w:ascii="Calibri" w:eastAsia="Calibri" w:hAnsi="Calibri" w:cs="Calibri"/>
+          <w:b/>
+          <w:bCs/>
+          <w:lang w:val="es-CO"/>
+        </w:rPr>
+        <w:t>consumo de memoria</w:t>
+      </w:r>
+      <w:r>
+        <w:rPr>
+          <w:rFonts w:ascii="Calibri" w:eastAsia="Calibri" w:hAnsi="Calibri" w:cs="Calibri"/>
+          <w:lang w:val="es-CO"/>
+        </w:rPr>
+        <w:t xml:space="preserve"> al modificar el esquema de colisiones?, si los percibe, describa las diferencias y argumente su respuesta.</w:t>
+      </w:r>
+    </w:p>
+    <w:p>
+      <w:pPr>
+        <w:pStyle w:val="Prrafodelista"/>
+        <w:numPr>
+          <w:ilvl w:val="0"/>
+          <w:numId w:val="17"/>
+        </w:numPr>
+        <w:spacing w:line="256" w:lineRule="auto"/>
+        <w:rPr>
+          <w:lang w:val="es-CO"/>
+        </w:rPr>
+      </w:pPr>
+      <w:r>
+        <w:rPr>
+          <w:lang w:val="es-CO"/>
+        </w:rPr>
+        <w:t xml:space="preserve">La verdad se denota una mínima diferencia de consumo para el caso de PROBING y CHAINING. Para la maquina 1 hay una diferencia de 12kB y para la maquina 2 hay una de 13kB. Esto se puede deber a que se escogió un tamaño razonable </w:t>
+      </w:r>
+      <w:r>
+        <w:rPr>
+          <w:lang w:val="es-CO"/>
+        </w:rPr>
+        <w:t>del hash</w:t>
+      </w:r>
+      <w:r>
+        <w:rPr>
+          <w:lang w:val="es-CO"/>
+        </w:rPr>
+        <w:t xml:space="preserve"> table, siendo 50 entonces en </w:t>
+      </w:r>
+      <w:r>
+        <w:rPr>
+          <w:lang w:val="es-CO"/>
+        </w:rPr>
+        <w:t>PROBING había</w:t>
+      </w:r>
+      <w:r>
+        <w:rPr>
+          <w:lang w:val="es-CO"/>
+        </w:rPr>
+        <w:t xml:space="preserve"> muchos espacios vacíos </w:t>
+      </w:r>
+      <w:r>
+        <w:rPr>
+          <w:lang w:val="es-CO"/>
+        </w:rPr>
+        <w:t>y esto hace que no se necesite tanta memoria para buscar espacios vacíos, mientras que en CHAINING se pudieron haber hecho más recorridos y usar un poco más de memoria.</w:t>
+      </w:r>
+    </w:p>
+    <w:p>
+      <w:pPr>
+        <w:pStyle w:val="Prrafodelista"/>
+        <w:rPr>
+          <w:lang w:val="es-CO"/>
+        </w:rPr>
+      </w:pPr>
+    </w:p>
+    <w:p>
+      <w:pPr>
+        <w:pStyle w:val="Prrafodelista"/>
         <w:spacing w:after="0"/>
         <w:jc w:val="both"/>
         <w:rPr>
@@ -4017,6 +4742,345 @@
     </w:lvl>
   </w:abstractNum>
   <w:abstractNum w:abstractNumId="4" w15:restartNumberingAfterBreak="0">
+    <w:nsid w:val="327A3657"/>
+    <w:multiLevelType w:val="hybridMultilevel"/>
+    <w:tmpl w:val="AC34DCCE"/>
+    <w:lvl w:ilvl="0" w:tplc="8D2688A2">
+      <w:start w:val="1"/>
+      <w:numFmt w:val="bullet"/>
+      <w:lvlText w:val=""/>
+      <w:lvlJc w:val="left"/>
+      <w:pPr>
+        <w:ind w:left="720" w:hanging="360"/>
+      </w:pPr>
+      <w:rPr>
+        <w:rFonts w:ascii="Symbol" w:hAnsi="Symbol" w:hint="default"/>
+      </w:rPr>
+    </w:lvl>
+    <w:lvl w:ilvl="1" w:tplc="2F24F388">
+      <w:start w:val="1"/>
+      <w:numFmt w:val="bullet"/>
+      <w:lvlText w:val="o"/>
+      <w:lvlJc w:val="left"/>
+      <w:pPr>
+        <w:ind w:left="1440" w:hanging="360"/>
+      </w:pPr>
+      <w:rPr>
+        <w:rFonts w:ascii="Courier New" w:hAnsi="Courier New" w:cs="Times New Roman" w:hint="default"/>
+      </w:rPr>
+    </w:lvl>
+    <w:lvl w:ilvl="2" w:tplc="5B426DD2">
+      <w:start w:val="1"/>
+      <w:numFmt w:val="bullet"/>
+      <w:lvlText w:val=""/>
+      <w:lvlJc w:val="left"/>
+      <w:pPr>
+        <w:ind w:left="2160" w:hanging="360"/>
+      </w:pPr>
+      <w:rPr>
+        <w:rFonts w:ascii="Wingdings" w:hAnsi="Wingdings" w:hint="default"/>
+      </w:rPr>
+    </w:lvl>
+    <w:lvl w:ilvl="3" w:tplc="80CA3800">
+      <w:start w:val="1"/>
+      <w:numFmt w:val="bullet"/>
+      <w:lvlText w:val=""/>
+      <w:lvlJc w:val="left"/>
+      <w:pPr>
+        <w:ind w:left="2880" w:hanging="360"/>
+      </w:pPr>
+      <w:rPr>
+        <w:rFonts w:ascii="Symbol" w:hAnsi="Symbol" w:hint="default"/>
+      </w:rPr>
+    </w:lvl>
+    <w:lvl w:ilvl="4" w:tplc="B39AC102">
+      <w:start w:val="1"/>
+      <w:numFmt w:val="bullet"/>
+      <w:lvlText w:val="o"/>
+      <w:lvlJc w:val="left"/>
+      <w:pPr>
+        <w:ind w:left="3600" w:hanging="360"/>
+      </w:pPr>
+      <w:rPr>
+        <w:rFonts w:ascii="Courier New" w:hAnsi="Courier New" w:cs="Times New Roman" w:hint="default"/>
+      </w:rPr>
+    </w:lvl>
+    <w:lvl w:ilvl="5" w:tplc="FB3E14B4">
+      <w:start w:val="1"/>
+      <w:numFmt w:val="bullet"/>
+      <w:lvlText w:val=""/>
+      <w:lvlJc w:val="left"/>
+      <w:pPr>
+        <w:ind w:left="4320" w:hanging="360"/>
+      </w:pPr>
+      <w:rPr>
+        <w:rFonts w:ascii="Wingdings" w:hAnsi="Wingdings" w:hint="default"/>
+      </w:rPr>
+    </w:lvl>
+    <w:lvl w:ilvl="6" w:tplc="7A9C4AA0">
+      <w:start w:val="1"/>
+      <w:numFmt w:val="bullet"/>
+      <w:lvlText w:val=""/>
+      <w:lvlJc w:val="left"/>
+      <w:pPr>
+        <w:ind w:left="5040" w:hanging="360"/>
+      </w:pPr>
+      <w:rPr>
+        <w:rFonts w:ascii="Symbol" w:hAnsi="Symbol" w:hint="default"/>
+      </w:rPr>
+    </w:lvl>
+    <w:lvl w:ilvl="7" w:tplc="74684B02">
+      <w:start w:val="1"/>
+      <w:numFmt w:val="bullet"/>
+      <w:lvlText w:val="o"/>
+      <w:lvlJc w:val="left"/>
+      <w:pPr>
+        <w:ind w:left="5760" w:hanging="360"/>
+      </w:pPr>
+      <w:rPr>
+        <w:rFonts w:ascii="Courier New" w:hAnsi="Courier New" w:cs="Times New Roman" w:hint="default"/>
+      </w:rPr>
+    </w:lvl>
+    <w:lvl w:ilvl="8" w:tplc="0CFECB9C">
+      <w:start w:val="1"/>
+      <w:numFmt w:val="bullet"/>
+      <w:lvlText w:val=""/>
+      <w:lvlJc w:val="left"/>
+      <w:pPr>
+        <w:ind w:left="6480" w:hanging="360"/>
+      </w:pPr>
+      <w:rPr>
+        <w:rFonts w:ascii="Wingdings" w:hAnsi="Wingdings" w:hint="default"/>
+      </w:rPr>
+    </w:lvl>
+  </w:abstractNum>
+  <w:abstractNum w:abstractNumId="5" w15:restartNumberingAfterBreak="0">
+    <w:nsid w:val="33200F97"/>
+    <w:multiLevelType w:val="hybridMultilevel"/>
+    <w:tmpl w:val="766EC71E"/>
+    <w:lvl w:ilvl="0" w:tplc="574ED2BE">
+      <w:start w:val="1"/>
+      <w:numFmt w:val="bullet"/>
+      <w:lvlText w:val=""/>
+      <w:lvlJc w:val="left"/>
+      <w:pPr>
+        <w:ind w:left="720" w:hanging="360"/>
+      </w:pPr>
+      <w:rPr>
+        <w:rFonts w:ascii="Symbol" w:hAnsi="Symbol" w:hint="default"/>
+      </w:rPr>
+    </w:lvl>
+    <w:lvl w:ilvl="1" w:tplc="3F06410A">
+      <w:start w:val="1"/>
+      <w:numFmt w:val="bullet"/>
+      <w:lvlText w:val="o"/>
+      <w:lvlJc w:val="left"/>
+      <w:pPr>
+        <w:ind w:left="1440" w:hanging="360"/>
+      </w:pPr>
+      <w:rPr>
+        <w:rFonts w:ascii="Courier New" w:hAnsi="Courier New" w:cs="Times New Roman" w:hint="default"/>
+      </w:rPr>
+    </w:lvl>
+    <w:lvl w:ilvl="2" w:tplc="7B46AF1C">
+      <w:start w:val="1"/>
+      <w:numFmt w:val="bullet"/>
+      <w:lvlText w:val=""/>
+      <w:lvlJc w:val="left"/>
+      <w:pPr>
+        <w:ind w:left="2160" w:hanging="360"/>
+      </w:pPr>
+      <w:rPr>
+        <w:rFonts w:ascii="Wingdings" w:hAnsi="Wingdings" w:hint="default"/>
+      </w:rPr>
+    </w:lvl>
+    <w:lvl w:ilvl="3" w:tplc="60F4E96E">
+      <w:start w:val="1"/>
+      <w:numFmt w:val="bullet"/>
+      <w:lvlText w:val=""/>
+      <w:lvlJc w:val="left"/>
+      <w:pPr>
+        <w:ind w:left="2880" w:hanging="360"/>
+      </w:pPr>
+      <w:rPr>
+        <w:rFonts w:ascii="Symbol" w:hAnsi="Symbol" w:hint="default"/>
+      </w:rPr>
+    </w:lvl>
+    <w:lvl w:ilvl="4" w:tplc="D64CB048">
+      <w:start w:val="1"/>
+      <w:numFmt w:val="bullet"/>
+      <w:lvlText w:val="o"/>
+      <w:lvlJc w:val="left"/>
+      <w:pPr>
+        <w:ind w:left="3600" w:hanging="360"/>
+      </w:pPr>
+      <w:rPr>
+        <w:rFonts w:ascii="Courier New" w:hAnsi="Courier New" w:cs="Times New Roman" w:hint="default"/>
+      </w:rPr>
+    </w:lvl>
+    <w:lvl w:ilvl="5" w:tplc="4B42A280">
+      <w:start w:val="1"/>
+      <w:numFmt w:val="bullet"/>
+      <w:lvlText w:val=""/>
+      <w:lvlJc w:val="left"/>
+      <w:pPr>
+        <w:ind w:left="4320" w:hanging="360"/>
+      </w:pPr>
+      <w:rPr>
+        <w:rFonts w:ascii="Wingdings" w:hAnsi="Wingdings" w:hint="default"/>
+      </w:rPr>
+    </w:lvl>
+    <w:lvl w:ilvl="6" w:tplc="90824D60">
+      <w:start w:val="1"/>
+      <w:numFmt w:val="bullet"/>
+      <w:lvlText w:val=""/>
+      <w:lvlJc w:val="left"/>
+      <w:pPr>
+        <w:ind w:left="5040" w:hanging="360"/>
+      </w:pPr>
+      <w:rPr>
+        <w:rFonts w:ascii="Symbol" w:hAnsi="Symbol" w:hint="default"/>
+      </w:rPr>
+    </w:lvl>
+    <w:lvl w:ilvl="7" w:tplc="D0AA9EEC">
+      <w:start w:val="1"/>
+      <w:numFmt w:val="bullet"/>
+      <w:lvlText w:val="o"/>
+      <w:lvlJc w:val="left"/>
+      <w:pPr>
+        <w:ind w:left="5760" w:hanging="360"/>
+      </w:pPr>
+      <w:rPr>
+        <w:rFonts w:ascii="Courier New" w:hAnsi="Courier New" w:cs="Times New Roman" w:hint="default"/>
+      </w:rPr>
+    </w:lvl>
+    <w:lvl w:ilvl="8" w:tplc="4D4CB52E">
+      <w:start w:val="1"/>
+      <w:numFmt w:val="bullet"/>
+      <w:lvlText w:val=""/>
+      <w:lvlJc w:val="left"/>
+      <w:pPr>
+        <w:ind w:left="6480" w:hanging="360"/>
+      </w:pPr>
+      <w:rPr>
+        <w:rFonts w:ascii="Wingdings" w:hAnsi="Wingdings" w:hint="default"/>
+      </w:rPr>
+    </w:lvl>
+  </w:abstractNum>
+  <w:abstractNum w:abstractNumId="6" w15:restartNumberingAfterBreak="0">
+    <w:nsid w:val="37336338"/>
+    <w:multiLevelType w:val="hybridMultilevel"/>
+    <w:tmpl w:val="3EB2C038"/>
+    <w:lvl w:ilvl="0" w:tplc="ABCE9CBA">
+      <w:start w:val="1"/>
+      <w:numFmt w:val="bullet"/>
+      <w:lvlText w:val=""/>
+      <w:lvlJc w:val="left"/>
+      <w:pPr>
+        <w:ind w:left="720" w:hanging="360"/>
+      </w:pPr>
+      <w:rPr>
+        <w:rFonts w:ascii="Symbol" w:hAnsi="Symbol" w:hint="default"/>
+      </w:rPr>
+    </w:lvl>
+    <w:lvl w:ilvl="1" w:tplc="20D28D76">
+      <w:start w:val="1"/>
+      <w:numFmt w:val="bullet"/>
+      <w:lvlText w:val="o"/>
+      <w:lvlJc w:val="left"/>
+      <w:pPr>
+        <w:ind w:left="1440" w:hanging="360"/>
+      </w:pPr>
+      <w:rPr>
+        <w:rFonts w:ascii="Courier New" w:hAnsi="Courier New" w:cs="Times New Roman" w:hint="default"/>
+      </w:rPr>
+    </w:lvl>
+    <w:lvl w:ilvl="2" w:tplc="94A61C38">
+      <w:start w:val="1"/>
+      <w:numFmt w:val="bullet"/>
+      <w:lvlText w:val=""/>
+      <w:lvlJc w:val="left"/>
+      <w:pPr>
+        <w:ind w:left="2160" w:hanging="360"/>
+      </w:pPr>
+      <w:rPr>
+        <w:rFonts w:ascii="Wingdings" w:hAnsi="Wingdings" w:hint="default"/>
+      </w:rPr>
+    </w:lvl>
+    <w:lvl w:ilvl="3" w:tplc="EFAC44A4">
+      <w:start w:val="1"/>
+      <w:numFmt w:val="bullet"/>
+      <w:lvlText w:val=""/>
+      <w:lvlJc w:val="left"/>
+      <w:pPr>
+        <w:ind w:left="2880" w:hanging="360"/>
+      </w:pPr>
+      <w:rPr>
+        <w:rFonts w:ascii="Symbol" w:hAnsi="Symbol" w:hint="default"/>
+      </w:rPr>
+    </w:lvl>
+    <w:lvl w:ilvl="4" w:tplc="AFB8BDB4">
+      <w:start w:val="1"/>
+      <w:numFmt w:val="bullet"/>
+      <w:lvlText w:val="o"/>
+      <w:lvlJc w:val="left"/>
+      <w:pPr>
+        <w:ind w:left="3600" w:hanging="360"/>
+      </w:pPr>
+      <w:rPr>
+        <w:rFonts w:ascii="Courier New" w:hAnsi="Courier New" w:cs="Times New Roman" w:hint="default"/>
+      </w:rPr>
+    </w:lvl>
+    <w:lvl w:ilvl="5" w:tplc="1E96D28E">
+      <w:start w:val="1"/>
+      <w:numFmt w:val="bullet"/>
+      <w:lvlText w:val=""/>
+      <w:lvlJc w:val="left"/>
+      <w:pPr>
+        <w:ind w:left="4320" w:hanging="360"/>
+      </w:pPr>
+      <w:rPr>
+        <w:rFonts w:ascii="Wingdings" w:hAnsi="Wingdings" w:hint="default"/>
+      </w:rPr>
+    </w:lvl>
+    <w:lvl w:ilvl="6" w:tplc="0B80AC58">
+      <w:start w:val="1"/>
+      <w:numFmt w:val="bullet"/>
+      <w:lvlText w:val=""/>
+      <w:lvlJc w:val="left"/>
+      <w:pPr>
+        <w:ind w:left="5040" w:hanging="360"/>
+      </w:pPr>
+      <w:rPr>
+        <w:rFonts w:ascii="Symbol" w:hAnsi="Symbol" w:hint="default"/>
+      </w:rPr>
+    </w:lvl>
+    <w:lvl w:ilvl="7" w:tplc="48A44CD2">
+      <w:start w:val="1"/>
+      <w:numFmt w:val="bullet"/>
+      <w:lvlText w:val="o"/>
+      <w:lvlJc w:val="left"/>
+      <w:pPr>
+        <w:ind w:left="5760" w:hanging="360"/>
+      </w:pPr>
+      <w:rPr>
+        <w:rFonts w:ascii="Courier New" w:hAnsi="Courier New" w:cs="Times New Roman" w:hint="default"/>
+      </w:rPr>
+    </w:lvl>
+    <w:lvl w:ilvl="8" w:tplc="81A06FB8">
+      <w:start w:val="1"/>
+      <w:numFmt w:val="bullet"/>
+      <w:lvlText w:val=""/>
+      <w:lvlJc w:val="left"/>
+      <w:pPr>
+        <w:ind w:left="6480" w:hanging="360"/>
+      </w:pPr>
+      <w:rPr>
+        <w:rFonts w:ascii="Wingdings" w:hAnsi="Wingdings" w:hint="default"/>
+      </w:rPr>
+    </w:lvl>
+  </w:abstractNum>
+  <w:abstractNum w:abstractNumId="7" w15:restartNumberingAfterBreak="0">
     <w:nsid w:val="37777CB3"/>
     <w:multiLevelType w:val="hybridMultilevel"/>
     <w:tmpl w:val="211EC694"/>
@@ -4102,7 +5166,233 @@
       </w:pPr>
     </w:lvl>
   </w:abstractNum>
-  <w:abstractNum w:abstractNumId="5" w15:restartNumberingAfterBreak="0">
+  <w:abstractNum w:abstractNumId="8" w15:restartNumberingAfterBreak="0">
+    <w:nsid w:val="388F0EFC"/>
+    <w:multiLevelType w:val="hybridMultilevel"/>
+    <w:tmpl w:val="3560F560"/>
+    <w:lvl w:ilvl="0" w:tplc="254C5A5A">
+      <w:start w:val="1"/>
+      <w:numFmt w:val="bullet"/>
+      <w:lvlText w:val=""/>
+      <w:lvlJc w:val="left"/>
+      <w:pPr>
+        <w:ind w:left="720" w:hanging="360"/>
+      </w:pPr>
+      <w:rPr>
+        <w:rFonts w:ascii="Symbol" w:hAnsi="Symbol" w:hint="default"/>
+      </w:rPr>
+    </w:lvl>
+    <w:lvl w:ilvl="1" w:tplc="A99C7044">
+      <w:start w:val="1"/>
+      <w:numFmt w:val="bullet"/>
+      <w:lvlText w:val="o"/>
+      <w:lvlJc w:val="left"/>
+      <w:pPr>
+        <w:ind w:left="1440" w:hanging="360"/>
+      </w:pPr>
+      <w:rPr>
+        <w:rFonts w:ascii="Courier New" w:hAnsi="Courier New" w:cs="Times New Roman" w:hint="default"/>
+      </w:rPr>
+    </w:lvl>
+    <w:lvl w:ilvl="2" w:tplc="7A92B9DE">
+      <w:start w:val="1"/>
+      <w:numFmt w:val="bullet"/>
+      <w:lvlText w:val=""/>
+      <w:lvlJc w:val="left"/>
+      <w:pPr>
+        <w:ind w:left="2160" w:hanging="360"/>
+      </w:pPr>
+      <w:rPr>
+        <w:rFonts w:ascii="Wingdings" w:hAnsi="Wingdings" w:hint="default"/>
+      </w:rPr>
+    </w:lvl>
+    <w:lvl w:ilvl="3" w:tplc="1FE2613C">
+      <w:start w:val="1"/>
+      <w:numFmt w:val="bullet"/>
+      <w:lvlText w:val=""/>
+      <w:lvlJc w:val="left"/>
+      <w:pPr>
+        <w:ind w:left="2880" w:hanging="360"/>
+      </w:pPr>
+      <w:rPr>
+        <w:rFonts w:ascii="Symbol" w:hAnsi="Symbol" w:hint="default"/>
+      </w:rPr>
+    </w:lvl>
+    <w:lvl w:ilvl="4" w:tplc="9B324EB4">
+      <w:start w:val="1"/>
+      <w:numFmt w:val="bullet"/>
+      <w:lvlText w:val="o"/>
+      <w:lvlJc w:val="left"/>
+      <w:pPr>
+        <w:ind w:left="3600" w:hanging="360"/>
+      </w:pPr>
+      <w:rPr>
+        <w:rFonts w:ascii="Courier New" w:hAnsi="Courier New" w:cs="Times New Roman" w:hint="default"/>
+      </w:rPr>
+    </w:lvl>
+    <w:lvl w:ilvl="5" w:tplc="AC0487CE">
+      <w:start w:val="1"/>
+      <w:numFmt w:val="bullet"/>
+      <w:lvlText w:val=""/>
+      <w:lvlJc w:val="left"/>
+      <w:pPr>
+        <w:ind w:left="4320" w:hanging="360"/>
+      </w:pPr>
+      <w:rPr>
+        <w:rFonts w:ascii="Wingdings" w:hAnsi="Wingdings" w:hint="default"/>
+      </w:rPr>
+    </w:lvl>
+    <w:lvl w:ilvl="6" w:tplc="7FCC17C0">
+      <w:start w:val="1"/>
+      <w:numFmt w:val="bullet"/>
+      <w:lvlText w:val=""/>
+      <w:lvlJc w:val="left"/>
+      <w:pPr>
+        <w:ind w:left="5040" w:hanging="360"/>
+      </w:pPr>
+      <w:rPr>
+        <w:rFonts w:ascii="Symbol" w:hAnsi="Symbol" w:hint="default"/>
+      </w:rPr>
+    </w:lvl>
+    <w:lvl w:ilvl="7" w:tplc="6BD2D978">
+      <w:start w:val="1"/>
+      <w:numFmt w:val="bullet"/>
+      <w:lvlText w:val="o"/>
+      <w:lvlJc w:val="left"/>
+      <w:pPr>
+        <w:ind w:left="5760" w:hanging="360"/>
+      </w:pPr>
+      <w:rPr>
+        <w:rFonts w:ascii="Courier New" w:hAnsi="Courier New" w:cs="Times New Roman" w:hint="default"/>
+      </w:rPr>
+    </w:lvl>
+    <w:lvl w:ilvl="8" w:tplc="897CFDB6">
+      <w:start w:val="1"/>
+      <w:numFmt w:val="bullet"/>
+      <w:lvlText w:val=""/>
+      <w:lvlJc w:val="left"/>
+      <w:pPr>
+        <w:ind w:left="6480" w:hanging="360"/>
+      </w:pPr>
+      <w:rPr>
+        <w:rFonts w:ascii="Wingdings" w:hAnsi="Wingdings" w:hint="default"/>
+      </w:rPr>
+    </w:lvl>
+  </w:abstractNum>
+  <w:abstractNum w:abstractNumId="9" w15:restartNumberingAfterBreak="0">
+    <w:nsid w:val="431C4E4F"/>
+    <w:multiLevelType w:val="hybridMultilevel"/>
+    <w:tmpl w:val="ECA28E08"/>
+    <w:lvl w:ilvl="0" w:tplc="5DA85D9C">
+      <w:start w:val="1"/>
+      <w:numFmt w:val="bullet"/>
+      <w:lvlText w:val=""/>
+      <w:lvlJc w:val="left"/>
+      <w:pPr>
+        <w:ind w:left="720" w:hanging="360"/>
+      </w:pPr>
+      <w:rPr>
+        <w:rFonts w:ascii="Symbol" w:hAnsi="Symbol" w:hint="default"/>
+      </w:rPr>
+    </w:lvl>
+    <w:lvl w:ilvl="1" w:tplc="9E6ABFD6">
+      <w:start w:val="1"/>
+      <w:numFmt w:val="bullet"/>
+      <w:lvlText w:val="o"/>
+      <w:lvlJc w:val="left"/>
+      <w:pPr>
+        <w:ind w:left="1440" w:hanging="360"/>
+      </w:pPr>
+      <w:rPr>
+        <w:rFonts w:ascii="Courier New" w:hAnsi="Courier New" w:cs="Times New Roman" w:hint="default"/>
+      </w:rPr>
+    </w:lvl>
+    <w:lvl w:ilvl="2" w:tplc="26BEAC5C">
+      <w:start w:val="1"/>
+      <w:numFmt w:val="bullet"/>
+      <w:lvlText w:val=""/>
+      <w:lvlJc w:val="left"/>
+      <w:pPr>
+        <w:ind w:left="2160" w:hanging="360"/>
+      </w:pPr>
+      <w:rPr>
+        <w:rFonts w:ascii="Wingdings" w:hAnsi="Wingdings" w:hint="default"/>
+      </w:rPr>
+    </w:lvl>
+    <w:lvl w:ilvl="3" w:tplc="DAB0132C">
+      <w:start w:val="1"/>
+      <w:numFmt w:val="bullet"/>
+      <w:lvlText w:val=""/>
+      <w:lvlJc w:val="left"/>
+      <w:pPr>
+        <w:ind w:left="2880" w:hanging="360"/>
+      </w:pPr>
+      <w:rPr>
+        <w:rFonts w:ascii="Symbol" w:hAnsi="Symbol" w:hint="default"/>
+      </w:rPr>
+    </w:lvl>
+    <w:lvl w:ilvl="4" w:tplc="E118F37E">
+      <w:start w:val="1"/>
+      <w:numFmt w:val="bullet"/>
+      <w:lvlText w:val="o"/>
+      <w:lvlJc w:val="left"/>
+      <w:pPr>
+        <w:ind w:left="3600" w:hanging="360"/>
+      </w:pPr>
+      <w:rPr>
+        <w:rFonts w:ascii="Courier New" w:hAnsi="Courier New" w:cs="Times New Roman" w:hint="default"/>
+      </w:rPr>
+    </w:lvl>
+    <w:lvl w:ilvl="5" w:tplc="BEB018B8">
+      <w:start w:val="1"/>
+      <w:numFmt w:val="bullet"/>
+      <w:lvlText w:val=""/>
+      <w:lvlJc w:val="left"/>
+      <w:pPr>
+        <w:ind w:left="4320" w:hanging="360"/>
+      </w:pPr>
+      <w:rPr>
+        <w:rFonts w:ascii="Wingdings" w:hAnsi="Wingdings" w:hint="default"/>
+      </w:rPr>
+    </w:lvl>
+    <w:lvl w:ilvl="6" w:tplc="906E307E">
+      <w:start w:val="1"/>
+      <w:numFmt w:val="bullet"/>
+      <w:lvlText w:val=""/>
+      <w:lvlJc w:val="left"/>
+      <w:pPr>
+        <w:ind w:left="5040" w:hanging="360"/>
+      </w:pPr>
+      <w:rPr>
+        <w:rFonts w:ascii="Symbol" w:hAnsi="Symbol" w:hint="default"/>
+      </w:rPr>
+    </w:lvl>
+    <w:lvl w:ilvl="7" w:tplc="C2FE08B4">
+      <w:start w:val="1"/>
+      <w:numFmt w:val="bullet"/>
+      <w:lvlText w:val="o"/>
+      <w:lvlJc w:val="left"/>
+      <w:pPr>
+        <w:ind w:left="5760" w:hanging="360"/>
+      </w:pPr>
+      <w:rPr>
+        <w:rFonts w:ascii="Courier New" w:hAnsi="Courier New" w:cs="Times New Roman" w:hint="default"/>
+      </w:rPr>
+    </w:lvl>
+    <w:lvl w:ilvl="8" w:tplc="2AFECE24">
+      <w:start w:val="1"/>
+      <w:numFmt w:val="bullet"/>
+      <w:lvlText w:val=""/>
+      <w:lvlJc w:val="left"/>
+      <w:pPr>
+        <w:ind w:left="6480" w:hanging="360"/>
+      </w:pPr>
+      <w:rPr>
+        <w:rFonts w:ascii="Wingdings" w:hAnsi="Wingdings" w:hint="default"/>
+      </w:rPr>
+    </w:lvl>
+  </w:abstractNum>
+  <w:abstractNum w:abstractNumId="10" w15:restartNumberingAfterBreak="0">
     <w:nsid w:val="446D4DDB"/>
     <w:multiLevelType w:val="multilevel"/>
     <w:tmpl w:val="0409001D"/>
@@ -4215,7 +5505,7 @@
       </w:rPr>
     </w:lvl>
   </w:abstractNum>
-  <w:abstractNum w:abstractNumId="6" w15:restartNumberingAfterBreak="0">
+  <w:abstractNum w:abstractNumId="11" w15:restartNumberingAfterBreak="0">
     <w:nsid w:val="4723600A"/>
     <w:multiLevelType w:val="hybridMultilevel"/>
     <w:tmpl w:val="731ED4AE"/>
@@ -4301,7 +5591,7 @@
       </w:pPr>
     </w:lvl>
   </w:abstractNum>
-  <w:abstractNum w:abstractNumId="7" w15:restartNumberingAfterBreak="0">
+  <w:abstractNum w:abstractNumId="12" w15:restartNumberingAfterBreak="0">
     <w:nsid w:val="5C974F57"/>
     <w:multiLevelType w:val="hybridMultilevel"/>
     <w:tmpl w:val="211EC694"/>
@@ -4387,7 +5677,7 @@
       </w:pPr>
     </w:lvl>
   </w:abstractNum>
-  <w:abstractNum w:abstractNumId="8" w15:restartNumberingAfterBreak="0">
+  <w:abstractNum w:abstractNumId="13" w15:restartNumberingAfterBreak="0">
     <w:nsid w:val="5EBA3F4E"/>
     <w:multiLevelType w:val="hybridMultilevel"/>
     <w:tmpl w:val="874CF82C"/>
@@ -4473,7 +5763,206 @@
       </w:pPr>
     </w:lvl>
   </w:abstractNum>
-  <w:abstractNum w:abstractNumId="9" w15:restartNumberingAfterBreak="0">
+  <w:abstractNum w:abstractNumId="14" w15:restartNumberingAfterBreak="0">
+    <w:nsid w:val="67C7796C"/>
+    <w:multiLevelType w:val="hybridMultilevel"/>
+    <w:tmpl w:val="DCC4E262"/>
+    <w:lvl w:ilvl="0" w:tplc="5DFC246A">
+      <w:start w:val="1"/>
+      <w:numFmt w:val="bullet"/>
+      <w:lvlText w:val=""/>
+      <w:lvlJc w:val="left"/>
+      <w:pPr>
+        <w:ind w:left="720" w:hanging="360"/>
+      </w:pPr>
+      <w:rPr>
+        <w:rFonts w:ascii="Symbol" w:hAnsi="Symbol" w:hint="default"/>
+      </w:rPr>
+    </w:lvl>
+    <w:lvl w:ilvl="1" w:tplc="5AD28448">
+      <w:start w:val="1"/>
+      <w:numFmt w:val="bullet"/>
+      <w:lvlText w:val="o"/>
+      <w:lvlJc w:val="left"/>
+      <w:pPr>
+        <w:ind w:left="1440" w:hanging="360"/>
+      </w:pPr>
+      <w:rPr>
+        <w:rFonts w:ascii="Courier New" w:hAnsi="Courier New" w:cs="Times New Roman" w:hint="default"/>
+      </w:rPr>
+    </w:lvl>
+    <w:lvl w:ilvl="2" w:tplc="4DDECA04">
+      <w:start w:val="1"/>
+      <w:numFmt w:val="bullet"/>
+      <w:lvlText w:val=""/>
+      <w:lvlJc w:val="left"/>
+      <w:pPr>
+        <w:ind w:left="2160" w:hanging="360"/>
+      </w:pPr>
+      <w:rPr>
+        <w:rFonts w:ascii="Wingdings" w:hAnsi="Wingdings" w:hint="default"/>
+      </w:rPr>
+    </w:lvl>
+    <w:lvl w:ilvl="3" w:tplc="752227DA">
+      <w:start w:val="1"/>
+      <w:numFmt w:val="bullet"/>
+      <w:lvlText w:val=""/>
+      <w:lvlJc w:val="left"/>
+      <w:pPr>
+        <w:ind w:left="2880" w:hanging="360"/>
+      </w:pPr>
+      <w:rPr>
+        <w:rFonts w:ascii="Symbol" w:hAnsi="Symbol" w:hint="default"/>
+      </w:rPr>
+    </w:lvl>
+    <w:lvl w:ilvl="4" w:tplc="508EC2A4">
+      <w:start w:val="1"/>
+      <w:numFmt w:val="bullet"/>
+      <w:lvlText w:val="o"/>
+      <w:lvlJc w:val="left"/>
+      <w:pPr>
+        <w:ind w:left="3600" w:hanging="360"/>
+      </w:pPr>
+      <w:rPr>
+        <w:rFonts w:ascii="Courier New" w:hAnsi="Courier New" w:cs="Times New Roman" w:hint="default"/>
+      </w:rPr>
+    </w:lvl>
+    <w:lvl w:ilvl="5" w:tplc="A586B7B6">
+      <w:start w:val="1"/>
+      <w:numFmt w:val="bullet"/>
+      <w:lvlText w:val=""/>
+      <w:lvlJc w:val="left"/>
+      <w:pPr>
+        <w:ind w:left="4320" w:hanging="360"/>
+      </w:pPr>
+      <w:rPr>
+        <w:rFonts w:ascii="Wingdings" w:hAnsi="Wingdings" w:hint="default"/>
+      </w:rPr>
+    </w:lvl>
+    <w:lvl w:ilvl="6" w:tplc="4A6C9626">
+      <w:start w:val="1"/>
+      <w:numFmt w:val="bullet"/>
+      <w:lvlText w:val=""/>
+      <w:lvlJc w:val="left"/>
+      <w:pPr>
+        <w:ind w:left="5040" w:hanging="360"/>
+      </w:pPr>
+      <w:rPr>
+        <w:rFonts w:ascii="Symbol" w:hAnsi="Symbol" w:hint="default"/>
+      </w:rPr>
+    </w:lvl>
+    <w:lvl w:ilvl="7" w:tplc="CE9A6662">
+      <w:start w:val="1"/>
+      <w:numFmt w:val="bullet"/>
+      <w:lvlText w:val="o"/>
+      <w:lvlJc w:val="left"/>
+      <w:pPr>
+        <w:ind w:left="5760" w:hanging="360"/>
+      </w:pPr>
+      <w:rPr>
+        <w:rFonts w:ascii="Courier New" w:hAnsi="Courier New" w:cs="Times New Roman" w:hint="default"/>
+      </w:rPr>
+    </w:lvl>
+    <w:lvl w:ilvl="8" w:tplc="47807030">
+      <w:start w:val="1"/>
+      <w:numFmt w:val="bullet"/>
+      <w:lvlText w:val=""/>
+      <w:lvlJc w:val="left"/>
+      <w:pPr>
+        <w:ind w:left="6480" w:hanging="360"/>
+      </w:pPr>
+      <w:rPr>
+        <w:rFonts w:ascii="Wingdings" w:hAnsi="Wingdings" w:hint="default"/>
+      </w:rPr>
+    </w:lvl>
+  </w:abstractNum>
+  <w:abstractNum w:abstractNumId="15" w15:restartNumberingAfterBreak="0">
+    <w:nsid w:val="75592B93"/>
+    <w:multiLevelType w:val="hybridMultilevel"/>
+    <w:tmpl w:val="E55EF80C"/>
+    <w:lvl w:ilvl="0" w:tplc="71427ACE">
+      <w:start w:val="1"/>
+      <w:numFmt w:val="lowerLetter"/>
+      <w:lvlText w:val="%1."/>
+      <w:lvlJc w:val="left"/>
+      <w:pPr>
+        <w:ind w:left="360" w:hanging="360"/>
+      </w:pPr>
+    </w:lvl>
+    <w:lvl w:ilvl="1" w:tplc="D3FE6D50">
+      <w:start w:val="1"/>
+      <w:numFmt w:val="bullet"/>
+      <w:lvlText w:val=""/>
+      <w:lvlJc w:val="left"/>
+      <w:pPr>
+        <w:ind w:left="1080" w:hanging="360"/>
+      </w:pPr>
+    </w:lvl>
+    <w:lvl w:ilvl="2" w:tplc="278C7B3E">
+      <w:start w:val="1"/>
+      <w:numFmt w:val="lowerRoman"/>
+      <w:lvlText w:val="%3."/>
+      <w:lvlJc w:val="right"/>
+      <w:pPr>
+        <w:ind w:left="1800" w:hanging="180"/>
+      </w:pPr>
+    </w:lvl>
+    <w:lvl w:ilvl="3" w:tplc="94A623AC">
+      <w:start w:val="1"/>
+      <w:numFmt w:val="decimal"/>
+      <w:lvlText w:val="%4."/>
+      <w:lvlJc w:val="left"/>
+      <w:pPr>
+        <w:ind w:left="2520" w:hanging="360"/>
+      </w:pPr>
+    </w:lvl>
+    <w:lvl w:ilvl="4" w:tplc="C652BEFE">
+      <w:start w:val="1"/>
+      <w:numFmt w:val="lowerLetter"/>
+      <w:lvlText w:val="%5."/>
+      <w:lvlJc w:val="left"/>
+      <w:pPr>
+        <w:ind w:left="3240" w:hanging="360"/>
+      </w:pPr>
+    </w:lvl>
+    <w:lvl w:ilvl="5" w:tplc="D0D4DDA4">
+      <w:start w:val="1"/>
+      <w:numFmt w:val="lowerRoman"/>
+      <w:lvlText w:val="%6."/>
+      <w:lvlJc w:val="right"/>
+      <w:pPr>
+        <w:ind w:left="3960" w:hanging="180"/>
+      </w:pPr>
+    </w:lvl>
+    <w:lvl w:ilvl="6" w:tplc="A11EA2C6">
+      <w:start w:val="1"/>
+      <w:numFmt w:val="decimal"/>
+      <w:lvlText w:val="%7."/>
+      <w:lvlJc w:val="left"/>
+      <w:pPr>
+        <w:ind w:left="4680" w:hanging="360"/>
+      </w:pPr>
+    </w:lvl>
+    <w:lvl w:ilvl="7" w:tplc="10C0EF7E">
+      <w:start w:val="1"/>
+      <w:numFmt w:val="lowerLetter"/>
+      <w:lvlText w:val="%8."/>
+      <w:lvlJc w:val="left"/>
+      <w:pPr>
+        <w:ind w:left="5400" w:hanging="360"/>
+      </w:pPr>
+    </w:lvl>
+    <w:lvl w:ilvl="8" w:tplc="4A38B43E">
+      <w:start w:val="1"/>
+      <w:numFmt w:val="lowerRoman"/>
+      <w:lvlText w:val="%9."/>
+      <w:lvlJc w:val="right"/>
+      <w:pPr>
+        <w:ind w:left="6120" w:hanging="180"/>
+      </w:pPr>
+    </w:lvl>
+  </w:abstractNum>
+  <w:abstractNum w:abstractNumId="16" w15:restartNumberingAfterBreak="0">
     <w:nsid w:val="7964390B"/>
     <w:multiLevelType w:val="hybridMultilevel"/>
     <w:tmpl w:val="26C01794"/>
@@ -4560,34 +6049,134 @@
     </w:lvl>
   </w:abstractNum>
   <w:num w:numId="1">
-    <w:abstractNumId w:val="5"/>
+    <w:abstractNumId w:val="10"/>
   </w:num>
   <w:num w:numId="2">
     <w:abstractNumId w:val="1"/>
   </w:num>
   <w:num w:numId="3">
-    <w:abstractNumId w:val="6"/>
+    <w:abstractNumId w:val="11"/>
   </w:num>
   <w:num w:numId="4">
-    <w:abstractNumId w:val="8"/>
+    <w:abstractNumId w:val="13"/>
   </w:num>
   <w:num w:numId="5">
-    <w:abstractNumId w:val="9"/>
+    <w:abstractNumId w:val="16"/>
   </w:num>
   <w:num w:numId="6">
     <w:abstractNumId w:val="0"/>
   </w:num>
   <w:num w:numId="7">
-    <w:abstractNumId w:val="4"/>
+    <w:abstractNumId w:val="7"/>
   </w:num>
   <w:num w:numId="8">
-    <w:abstractNumId w:val="7"/>
+    <w:abstractNumId w:val="12"/>
   </w:num>
   <w:num w:numId="9">
     <w:abstractNumId w:val="2"/>
   </w:num>
   <w:num w:numId="10">
     <w:abstractNumId w:val="3"/>
+  </w:num>
+  <w:num w:numId="11">
+    <w:abstractNumId w:val="15"/>
+    <w:lvlOverride w:ilvl="0">
+      <w:startOverride w:val="1"/>
+    </w:lvlOverride>
+    <w:lvlOverride w:ilvl="1"/>
+    <w:lvlOverride w:ilvl="2">
+      <w:startOverride w:val="1"/>
+    </w:lvlOverride>
+    <w:lvlOverride w:ilvl="3">
+      <w:startOverride w:val="1"/>
+    </w:lvlOverride>
+    <w:lvlOverride w:ilvl="4">
+      <w:startOverride w:val="1"/>
+    </w:lvlOverride>
+    <w:lvlOverride w:ilvl="5">
+      <w:startOverride w:val="1"/>
+    </w:lvlOverride>
+    <w:lvlOverride w:ilvl="6">
+      <w:startOverride w:val="1"/>
+    </w:lvlOverride>
+    <w:lvlOverride w:ilvl="7">
+      <w:startOverride w:val="1"/>
+    </w:lvlOverride>
+    <w:lvlOverride w:ilvl="8">
+      <w:startOverride w:val="1"/>
+    </w:lvlOverride>
+  </w:num>
+  <w:num w:numId="12">
+    <w:abstractNumId w:val="9"/>
+    <w:lvlOverride w:ilvl="0"/>
+    <w:lvlOverride w:ilvl="1"/>
+    <w:lvlOverride w:ilvl="2"/>
+    <w:lvlOverride w:ilvl="3"/>
+    <w:lvlOverride w:ilvl="4"/>
+    <w:lvlOverride w:ilvl="5"/>
+    <w:lvlOverride w:ilvl="6"/>
+    <w:lvlOverride w:ilvl="7"/>
+    <w:lvlOverride w:ilvl="8"/>
+  </w:num>
+  <w:num w:numId="13">
+    <w:abstractNumId w:val="5"/>
+    <w:lvlOverride w:ilvl="0"/>
+    <w:lvlOverride w:ilvl="1"/>
+    <w:lvlOverride w:ilvl="2"/>
+    <w:lvlOverride w:ilvl="3"/>
+    <w:lvlOverride w:ilvl="4"/>
+    <w:lvlOverride w:ilvl="5"/>
+    <w:lvlOverride w:ilvl="6"/>
+    <w:lvlOverride w:ilvl="7"/>
+    <w:lvlOverride w:ilvl="8"/>
+  </w:num>
+  <w:num w:numId="14">
+    <w:abstractNumId w:val="4"/>
+    <w:lvlOverride w:ilvl="0"/>
+    <w:lvlOverride w:ilvl="1"/>
+    <w:lvlOverride w:ilvl="2"/>
+    <w:lvlOverride w:ilvl="3"/>
+    <w:lvlOverride w:ilvl="4"/>
+    <w:lvlOverride w:ilvl="5"/>
+    <w:lvlOverride w:ilvl="6"/>
+    <w:lvlOverride w:ilvl="7"/>
+    <w:lvlOverride w:ilvl="8"/>
+  </w:num>
+  <w:num w:numId="15">
+    <w:abstractNumId w:val="14"/>
+    <w:lvlOverride w:ilvl="0"/>
+    <w:lvlOverride w:ilvl="1"/>
+    <w:lvlOverride w:ilvl="2"/>
+    <w:lvlOverride w:ilvl="3"/>
+    <w:lvlOverride w:ilvl="4"/>
+    <w:lvlOverride w:ilvl="5"/>
+    <w:lvlOverride w:ilvl="6"/>
+    <w:lvlOverride w:ilvl="7"/>
+    <w:lvlOverride w:ilvl="8"/>
+  </w:num>
+  <w:num w:numId="16">
+    <w:abstractNumId w:val="8"/>
+    <w:lvlOverride w:ilvl="0"/>
+    <w:lvlOverride w:ilvl="1"/>
+    <w:lvlOverride w:ilvl="2"/>
+    <w:lvlOverride w:ilvl="3"/>
+    <w:lvlOverride w:ilvl="4"/>
+    <w:lvlOverride w:ilvl="5"/>
+    <w:lvlOverride w:ilvl="6"/>
+    <w:lvlOverride w:ilvl="7"/>
+    <w:lvlOverride w:ilvl="8"/>
+  </w:num>
+  <w:num w:numId="17">
+    <w:abstractNumId w:val="6"/>
+    <w:lvlOverride w:ilvl="0"/>
+    <w:lvlOverride w:ilvl="1"/>
+    <w:lvlOverride w:ilvl="2"/>
+    <w:lvlOverride w:ilvl="3"/>
+    <w:lvlOverride w:ilvl="4"/>
+    <w:lvlOverride w:ilvl="5"/>
+    <w:lvlOverride w:ilvl="6"/>
+    <w:lvlOverride w:ilvl="7"/>
+    <w:lvlOverride w:ilvl="8"/>
   </w:num>
 </w:numbering>
 </file>
@@ -4995,11 +6584,11 @@
       <w:noProof/>
     </w:rPr>
   </w:style>
-  <w:style w:type="paragraph" w:styleId="Heading1">
+  <w:style w:type="paragraph" w:styleId="Ttulo1">
     <w:name w:val="heading 1"/>
     <w:basedOn w:val="Normal"/>
     <w:next w:val="Normal"/>
-    <w:link w:val="Heading1Char"/>
+    <w:link w:val="Ttulo1Car"/>
     <w:uiPriority w:val="9"/>
     <w:qFormat/>
     <w:rsid w:val="003C0715"/>
@@ -5016,11 +6605,11 @@
       <w:szCs w:val="32"/>
     </w:rPr>
   </w:style>
-  <w:style w:type="paragraph" w:styleId="Heading2">
+  <w:style w:type="paragraph" w:styleId="Ttulo2">
     <w:name w:val="heading 2"/>
     <w:basedOn w:val="Normal"/>
     <w:next w:val="Normal"/>
-    <w:link w:val="Heading2Char"/>
+    <w:link w:val="Ttulo2Car"/>
     <w:uiPriority w:val="9"/>
     <w:unhideWhenUsed/>
     <w:qFormat/>
@@ -5038,13 +6627,13 @@
       <w:szCs w:val="26"/>
     </w:rPr>
   </w:style>
-  <w:style w:type="character" w:default="1" w:styleId="DefaultParagraphFont">
+  <w:style w:type="character" w:default="1" w:styleId="Fuentedeprrafopredeter">
     <w:name w:val="Default Paragraph Font"/>
     <w:uiPriority w:val="1"/>
     <w:semiHidden/>
     <w:unhideWhenUsed/>
   </w:style>
-  <w:style w:type="table" w:default="1" w:styleId="TableNormal">
+  <w:style w:type="table" w:default="1" w:styleId="Tablanormal">
     <w:name w:val="Normal Table"/>
     <w:uiPriority w:val="99"/>
     <w:semiHidden/>
@@ -5059,17 +6648,17 @@
       </w:tblCellMar>
     </w:tblPr>
   </w:style>
-  <w:style w:type="numbering" w:default="1" w:styleId="NoList">
+  <w:style w:type="numbering" w:default="1" w:styleId="Sinlista">
     <w:name w:val="No List"/>
     <w:uiPriority w:val="99"/>
     <w:semiHidden/>
     <w:unhideWhenUsed/>
   </w:style>
-  <w:style w:type="paragraph" w:styleId="Title">
+  <w:style w:type="paragraph" w:styleId="Ttulo">
     <w:name w:val="Title"/>
     <w:basedOn w:val="Normal"/>
     <w:next w:val="Normal"/>
-    <w:link w:val="TitleChar"/>
+    <w:link w:val="TtuloCar"/>
     <w:uiPriority w:val="10"/>
     <w:qFormat/>
     <w:rsid w:val="00BA3B38"/>
@@ -5085,10 +6674,10 @@
       <w:szCs w:val="56"/>
     </w:rPr>
   </w:style>
-  <w:style w:type="character" w:customStyle="1" w:styleId="TitleChar">
-    <w:name w:val="Title Char"/>
-    <w:basedOn w:val="DefaultParagraphFont"/>
-    <w:link w:val="Title"/>
+  <w:style w:type="character" w:customStyle="1" w:styleId="TtuloCar">
+    <w:name w:val="Título Car"/>
+    <w:basedOn w:val="Fuentedeprrafopredeter"/>
+    <w:link w:val="Ttulo"/>
     <w:uiPriority w:val="10"/>
     <w:rsid w:val="00BA3B38"/>
     <w:rPr>
@@ -5100,7 +6689,7 @@
       <w:szCs w:val="56"/>
     </w:rPr>
   </w:style>
-  <w:style w:type="paragraph" w:styleId="ListParagraph">
+  <w:style w:type="paragraph" w:styleId="Prrafodelista">
     <w:name w:val="List Paragraph"/>
     <w:basedOn w:val="Normal"/>
     <w:uiPriority w:val="34"/>
@@ -5114,9 +6703,9 @@
       <w:noProof w:val="0"/>
     </w:rPr>
   </w:style>
-  <w:style w:type="character" w:styleId="CommentReference">
+  <w:style w:type="character" w:styleId="Refdecomentario">
     <w:name w:val="annotation reference"/>
-    <w:basedOn w:val="DefaultParagraphFont"/>
+    <w:basedOn w:val="Fuentedeprrafopredeter"/>
     <w:uiPriority w:val="99"/>
     <w:semiHidden/>
     <w:unhideWhenUsed/>
@@ -5126,10 +6715,10 @@
       <w:szCs w:val="16"/>
     </w:rPr>
   </w:style>
-  <w:style w:type="paragraph" w:styleId="CommentText">
+  <w:style w:type="paragraph" w:styleId="Textocomentario">
     <w:name w:val="annotation text"/>
     <w:basedOn w:val="Normal"/>
-    <w:link w:val="CommentTextChar"/>
+    <w:link w:val="TextocomentarioCar"/>
     <w:uiPriority w:val="99"/>
     <w:semiHidden/>
     <w:unhideWhenUsed/>
@@ -5143,10 +6732,10 @@
       <w:szCs w:val="20"/>
     </w:rPr>
   </w:style>
-  <w:style w:type="character" w:customStyle="1" w:styleId="CommentTextChar">
-    <w:name w:val="Comment Text Char"/>
-    <w:basedOn w:val="DefaultParagraphFont"/>
-    <w:link w:val="CommentText"/>
+  <w:style w:type="character" w:customStyle="1" w:styleId="TextocomentarioCar">
+    <w:name w:val="Texto comentario Car"/>
+    <w:basedOn w:val="Fuentedeprrafopredeter"/>
+    <w:link w:val="Textocomentario"/>
     <w:uiPriority w:val="99"/>
     <w:semiHidden/>
     <w:rsid w:val="00A442AC"/>
@@ -5155,7 +6744,7 @@
       <w:szCs w:val="20"/>
     </w:rPr>
   </w:style>
-  <w:style w:type="paragraph" w:styleId="Caption">
+  <w:style w:type="paragraph" w:styleId="Descripcin">
     <w:name w:val="caption"/>
     <w:basedOn w:val="Normal"/>
     <w:next w:val="Normal"/>
@@ -5175,9 +6764,9 @@
       <w:szCs w:val="18"/>
     </w:rPr>
   </w:style>
-  <w:style w:type="table" w:styleId="GridTable2">
+  <w:style w:type="table" w:styleId="Tabladecuadrcula2">
     <w:name w:val="Grid Table 2"/>
-    <w:basedOn w:val="TableNormal"/>
+    <w:basedOn w:val="Tablanormal"/>
     <w:uiPriority w:val="47"/>
     <w:rsid w:val="00076EA8"/>
     <w:pPr>
@@ -5250,10 +6839,10 @@
       </w:tcPr>
     </w:tblStylePr>
   </w:style>
-  <w:style w:type="character" w:customStyle="1" w:styleId="Heading1Char">
-    <w:name w:val="Heading 1 Char"/>
-    <w:basedOn w:val="DefaultParagraphFont"/>
-    <w:link w:val="Heading1"/>
+  <w:style w:type="character" w:customStyle="1" w:styleId="Ttulo1Car">
+    <w:name w:val="Título 1 Car"/>
+    <w:basedOn w:val="Fuentedeprrafopredeter"/>
+    <w:link w:val="Ttulo1"/>
     <w:uiPriority w:val="9"/>
     <w:rsid w:val="003C0715"/>
     <w:rPr>
@@ -5264,10 +6853,10 @@
       <w:szCs w:val="32"/>
     </w:rPr>
   </w:style>
-  <w:style w:type="character" w:customStyle="1" w:styleId="Heading2Char">
-    <w:name w:val="Heading 2 Char"/>
-    <w:basedOn w:val="DefaultParagraphFont"/>
-    <w:link w:val="Heading2"/>
+  <w:style w:type="character" w:customStyle="1" w:styleId="Ttulo2Car">
+    <w:name w:val="Título 2 Car"/>
+    <w:basedOn w:val="Fuentedeprrafopredeter"/>
+    <w:link w:val="Ttulo2"/>
     <w:uiPriority w:val="9"/>
     <w:rsid w:val="003C0715"/>
     <w:rPr>
@@ -5586,6 +7175,12 @@
 </file>
 
 <file path=customXml/item2.xml><?xml version="1.0" encoding="utf-8"?>
+<p:properties xmlns:p="http://schemas.microsoft.com/office/2006/metadata/properties" xmlns:xsi="http://www.w3.org/2001/XMLSchema-instance" xmlns:pc="http://schemas.microsoft.com/office/infopath/2007/PartnerControls">
+  <documentManagement/>
+</p:properties>
+</file>
+
+<file path=customXml/item3.xml><?xml version="1.0" encoding="utf-8"?>
 <ct:contentTypeSchema xmlns:ct="http://schemas.microsoft.com/office/2006/metadata/contentType" xmlns:ma="http://schemas.microsoft.com/office/2006/metadata/properties/metaAttributes" ct:_="" ma:_="" ma:contentTypeName="Documento" ma:contentTypeID="0x01010023858CF01A2EF24688B692775F4C60A4" ma:contentTypeVersion="11" ma:contentTypeDescription="Crear nuevo documento." ma:contentTypeScope="" ma:versionID="04b510ef1bc187d79b842c792d256c41">
   <xsd:schema xmlns:xsd="http://www.w3.org/2001/XMLSchema" xmlns:xs="http://www.w3.org/2001/XMLSchema" xmlns:p="http://schemas.microsoft.com/office/2006/metadata/properties" xmlns:ns2="164883f8-7691-4ecf-b54a-664c0d0edefe" xmlns:ns3="85e30bcc-d76c-4413-8e4d-2dce22fb0743" targetNamespace="http://schemas.microsoft.com/office/2006/metadata/properties" ma:root="true" ma:fieldsID="9049981c3eb1ee76226ec9e2f8ecd7b4" ns2:_="" ns3:_="">
     <xsd:import namespace="164883f8-7691-4ecf-b54a-664c0d0edefe"/>
@@ -5796,12 +7391,6 @@
 </ct:contentTypeSchema>
 </file>
 
-<file path=customXml/item3.xml><?xml version="1.0" encoding="utf-8"?>
-<p:properties xmlns:p="http://schemas.microsoft.com/office/2006/metadata/properties" xmlns:xsi="http://www.w3.org/2001/XMLSchema-instance" xmlns:pc="http://schemas.microsoft.com/office/infopath/2007/PartnerControls">
-  <documentManagement/>
-</p:properties>
-</file>
-
 <file path=customXml/itemProps1.xml><?xml version="1.0" encoding="utf-8"?>
 <ds:datastoreItem xmlns:ds="http://schemas.openxmlformats.org/officeDocument/2006/customXml" ds:itemID="{1F59EA8B-1FA8-40D2-A8B0-61B9CE1E4579}">
   <ds:schemaRefs>
@@ -5811,6 +7400,15 @@
 </file>
 
 <file path=customXml/itemProps2.xml><?xml version="1.0" encoding="utf-8"?>
+<ds:datastoreItem xmlns:ds="http://schemas.openxmlformats.org/officeDocument/2006/customXml" ds:itemID="{8542EACB-7939-45C8-99C3-B6897CA7A7EF}">
+  <ds:schemaRefs>
+    <ds:schemaRef ds:uri="http://schemas.microsoft.com/office/2006/metadata/properties"/>
+    <ds:schemaRef ds:uri="http://schemas.microsoft.com/office/infopath/2007/PartnerControls"/>
+  </ds:schemaRefs>
+</ds:datastoreItem>
+</file>
+
+<file path=customXml/itemProps3.xml><?xml version="1.0" encoding="utf-8"?>
 <ds:datastoreItem xmlns:ds="http://schemas.openxmlformats.org/officeDocument/2006/customXml" ds:itemID="{72AD4CAC-BD7F-499E-830A-D630180B2CE1}">
   <ds:schemaRefs>
     <ds:schemaRef ds:uri="http://schemas.microsoft.com/office/2006/metadata/contentType"/>
@@ -5827,13 +7425,4 @@
     <ds:schemaRef ds:uri="http://schemas.microsoft.com/internal/obd"/>
   </ds:schemaRefs>
 </ds:datastoreItem>
-</file>
-
-<file path=customXml/itemProps3.xml><?xml version="1.0" encoding="utf-8"?>
-<ds:datastoreItem xmlns:ds="http://schemas.openxmlformats.org/officeDocument/2006/customXml" ds:itemID="{8542EACB-7939-45C8-99C3-B6897CA7A7EF}">
-  <ds:schemaRefs>
-    <ds:schemaRef ds:uri="http://schemas.microsoft.com/office/2006/metadata/properties"/>
-    <ds:schemaRef ds:uri="http://schemas.microsoft.com/office/infopath/2007/PartnerControls"/>
-  </ds:schemaRefs>
-</ds:datastoreItem>
 </file>
</xml_diff>